<commit_message>
ajuste na view dos locatarios
</commit_message>
<xml_diff>
--- a/gerenciador/httpdocs/furniture/docx/location/newnewcontract.docx
+++ b/gerenciador/httpdocs/furniture/docx/location/newnewcontract.docx
@@ -808,1139 +808,1103 @@
           <w:szCs w:val="22"/>
           <w:lang w:val="pt-BR"/>
         </w:rPr>
+        <w:t>${PROFISSAO_LOCATARIO}</w:t>
+      </w:r>
+      <w:r>
+        <w:rPr>
+          <w:rFonts w:ascii="Verdana" w:hAnsi="Verdana"/>
+          <w:szCs w:val="22"/>
+          <w:lang w:val="pt-BR"/>
+        </w:rPr>
+        <w:t xml:space="preserve">, </w:t>
+      </w:r>
+      <w:r>
+        <w:rPr>
+          <w:rFonts w:ascii="Verdana" w:hAnsi="Verdana"/>
+          <w:szCs w:val="22"/>
+          <w:lang w:val="pt-BR"/>
+        </w:rPr>
+        <w:t xml:space="preserve">RG nº </w:t>
+      </w:r>
+      <w:r>
+        <w:rPr>
+          <w:rFonts w:ascii="Verdana" w:hAnsi="Verdana"/>
+          <w:szCs w:val="22"/>
+          <w:lang w:val="pt-BR"/>
+        </w:rPr>
+        <w:t>${RG_LOCATARIO}</w:t>
+      </w:r>
+      <w:r>
+        <w:rPr>
+          <w:rFonts w:ascii="Verdana" w:hAnsi="Verdana"/>
+          <w:szCs w:val="22"/>
+          <w:lang w:val="pt-BR"/>
+        </w:rPr>
+        <w:t xml:space="preserve">e do CPF/MF </w:t>
+      </w:r>
+      <w:r>
+        <w:rPr>
+          <w:rFonts w:ascii="Verdana" w:hAnsi="Verdana"/>
+          <w:szCs w:val="22"/>
+          <w:lang w:val="pt-BR"/>
+        </w:rPr>
+        <w:t xml:space="preserve">nº </w:t>
+      </w:r>
+      <w:r>
+        <w:rPr>
+          <w:rFonts w:ascii="Verdana" w:hAnsi="Verdana"/>
+          <w:szCs w:val="22"/>
+          <w:lang w:val="pt-BR"/>
+        </w:rPr>
+        <w:t>${CPF_LOCATARIO}</w:t>
+      </w:r>
+      <w:r>
+        <w:rPr>
+          <w:rFonts w:ascii="Verdana" w:hAnsi="Verdana"/>
+          <w:szCs w:val="22"/>
+          <w:lang w:val="pt-BR"/>
+        </w:rPr>
+        <w:t>,</w:t>
+      </w:r>
+      <w:r>
+        <w:rPr>
+          <w:rFonts w:ascii="Verdana" w:hAnsi="Verdana"/>
+          <w:szCs w:val="22"/>
+          <w:lang w:val="pt-BR"/>
+        </w:rPr>
+        <w:t xml:space="preserve"> </w:t>
+      </w:r>
+      <w:r>
+        <w:rPr>
+          <w:rFonts w:ascii="Verdana" w:hAnsi="Verdana"/>
+          <w:szCs w:val="22"/>
+          <w:lang w:val="pt-BR"/>
+        </w:rPr>
+        <w:t>residente</w:t>
+      </w:r>
+      <w:r>
+        <w:rPr>
+          <w:rFonts w:ascii="Verdana" w:hAnsi="Verdana"/>
+          <w:szCs w:val="22"/>
+          <w:lang w:val="pt-BR"/>
+        </w:rPr>
+        <w:t>s</w:t>
+      </w:r>
+      <w:r>
+        <w:rPr>
+          <w:rFonts w:ascii="Verdana" w:hAnsi="Verdana"/>
+          <w:szCs w:val="22"/>
+          <w:lang w:val="pt-BR"/>
+        </w:rPr>
+        <w:t xml:space="preserve"> e domiciliad</w:t>
+      </w:r>
+      <w:r>
+        <w:rPr>
+          <w:rFonts w:ascii="Verdana" w:hAnsi="Verdana"/>
+          <w:szCs w:val="22"/>
+          <w:lang w:val="pt-BR"/>
+        </w:rPr>
+        <w:t>os</w:t>
+      </w:r>
+      <w:r>
+        <w:rPr>
+          <w:rFonts w:ascii="Verdana" w:hAnsi="Verdana"/>
+          <w:szCs w:val="22"/>
+          <w:lang w:val="pt-BR"/>
+        </w:rPr>
+        <w:t xml:space="preserve"> à </w:t>
+      </w:r>
+      <w:r>
+        <w:rPr>
+          <w:rFonts w:ascii="Verdana" w:hAnsi="Verdana"/>
+          <w:szCs w:val="22"/>
+          <w:lang w:val="pt-BR"/>
+        </w:rPr>
+        <w:t>${ENDERECO_LOCATARIO}</w:t>
+      </w:r>
+      <w:r>
+        <w:rPr>
+          <w:rFonts w:ascii="Verdana" w:hAnsi="Verdana"/>
+          <w:szCs w:val="22"/>
+          <w:lang w:val="pt-BR"/>
+        </w:rPr>
+        <w:t>.</w:t>
+      </w:r>
+    </w:p>
+    <w:p>
+      <w:pPr>
+        <w:jc w:val="both"/>
+        <w:rPr>
+          <w:rFonts w:ascii="Verdana" w:hAnsi="Verdana"/>
+          <w:sz w:val="24"/>
+        </w:rPr>
+      </w:pPr>
+    </w:p>
+    <w:p>
+      <w:pPr>
+        <w:jc w:val="both"/>
+        <w:rPr>
+          <w:rFonts w:ascii="Verdana" w:hAnsi="Verdana"/>
+          <w:sz w:val="22"/>
+          <w:szCs w:val="22"/>
+        </w:rPr>
+      </w:pPr>
+      <w:r>
+        <w:rPr>
+          <w:rFonts w:ascii="Verdana" w:hAnsi="Verdana"/>
+          <w:sz w:val="22"/>
+          <w:szCs w:val="22"/>
+        </w:rPr>
+        <w:t>A locação ora ajustada o</w:t>
+      </w:r>
+      <w:r>
+        <w:rPr>
+          <w:rFonts w:ascii="Verdana" w:hAnsi="Verdana"/>
+          <w:sz w:val="22"/>
+          <w:szCs w:val="22"/>
+        </w:rPr>
+        <w:t>b</w:t>
+      </w:r>
+      <w:r>
+        <w:rPr>
+          <w:rFonts w:ascii="Verdana" w:hAnsi="Verdana"/>
+          <w:sz w:val="22"/>
+          <w:szCs w:val="22"/>
+        </w:rPr>
+        <w:t>jetiva o seguinte IMÓVEL:</w:t>
+      </w:r>
+    </w:p>
+    <w:p>
+      <w:pPr>
+        <w:jc w:val="both"/>
+        <w:rPr>
+          <w:rFonts w:ascii="Verdana" w:hAnsi="Verdana"/>
+          <w:sz w:val="22"/>
+          <w:szCs w:val="22"/>
+        </w:rPr>
+      </w:pPr>
+    </w:p>
+    <w:p>
+      <w:pPr>
+        <w:jc w:val="both"/>
+        <w:rPr>
+          <w:rFonts w:ascii="Verdana" w:hAnsi="Verdana"/>
+          <w:sz w:val="22"/>
+          <w:szCs w:val="22"/>
+        </w:rPr>
+      </w:pPr>
+      <w:r>
+        <w:rPr>
+          <w:rFonts w:ascii="Verdana" w:hAnsi="Verdana"/>
+          <w:sz w:val="22"/>
+          <w:szCs w:val="22"/>
+        </w:rPr>
+        <w:t xml:space="preserve">Endereço: </w:t>
+      </w:r>
+      <w:r>
+        <w:rPr>
+          <w:rFonts w:ascii="Verdana" w:hAnsi="Verdana" w:cs="Segoe UI"/>
+          <w:sz w:val="22"/>
+          <w:szCs w:val="22"/>
+        </w:rPr>
+        <w:t>$</w:t>
+      </w:r>
+      <w:proofErr w:type="gramStart"/>
+      <w:r>
+        <w:rPr>
+          <w:rFonts w:ascii="Verdana" w:hAnsi="Verdana" w:cs="Segoe UI"/>
+          <w:sz w:val="22"/>
+          <w:szCs w:val="22"/>
+        </w:rPr>
+        <w:t>{</w:t>
+      </w:r>
+      <w:proofErr w:type="gramEnd"/>
+      <w:r>
+        <w:rPr>
+          <w:rFonts w:ascii="Verdana" w:hAnsi="Verdana" w:cs="Segoe UI"/>
+          <w:sz w:val="22"/>
+          <w:szCs w:val="22"/>
+        </w:rPr>
+        <w:t>ENDERECO_PROPRIEDADE}.</w:t>
+      </w:r>
+    </w:p>
+    <w:p>
+      <w:pPr>
+        <w:pStyle w:val="Corpodetexto"/>
+        <w:rPr>
+          <w:rFonts w:ascii="Verdana" w:hAnsi="Verdana"/>
+          <w:szCs w:val="22"/>
+          <w:lang w:val="pt-BR"/>
+        </w:rPr>
+      </w:pPr>
+    </w:p>
+    <w:p>
+      <w:pPr>
+        <w:pStyle w:val="Corpodetexto"/>
+        <w:rPr>
+          <w:rFonts w:ascii="Verdana" w:hAnsi="Verdana"/>
+          <w:szCs w:val="22"/>
+          <w:lang w:val="pt-BR"/>
+        </w:rPr>
+      </w:pPr>
+      <w:r>
+        <w:rPr>
+          <w:rFonts w:ascii="Verdana" w:hAnsi="Verdana"/>
+          <w:szCs w:val="22"/>
+        </w:rPr>
+        <w:t xml:space="preserve">Fim </w:t>
+      </w:r>
+      <w:r>
+        <w:rPr>
+          <w:rFonts w:ascii="Verdana" w:hAnsi="Verdana"/>
+          <w:szCs w:val="22"/>
+        </w:rPr>
+        <w:t>e</w:t>
+      </w:r>
+      <w:r>
+        <w:rPr>
+          <w:rFonts w:ascii="Verdana" w:hAnsi="Verdana"/>
+          <w:szCs w:val="22"/>
+        </w:rPr>
+        <w:t xml:space="preserve">xclusivo  - </w:t>
+      </w:r>
+      <w:r>
+        <w:rPr>
+          <w:rFonts w:ascii="Verdana" w:hAnsi="Verdana"/>
+          <w:szCs w:val="22"/>
+          <w:lang w:val="pt-BR"/>
+        </w:rPr>
+        <w:t>${FIM_EXCLUSIVO}.</w:t>
+      </w:r>
+    </w:p>
+    <w:p>
+      <w:pPr>
+        <w:rPr>
+          <w:rFonts w:ascii="Verdana" w:hAnsi="Verdana"/>
+          <w:sz w:val="22"/>
+          <w:szCs w:val="22"/>
+        </w:rPr>
+      </w:pPr>
+    </w:p>
+    <w:p>
+      <w:pPr>
+        <w:rPr>
+          <w:rFonts w:ascii="Verdana" w:hAnsi="Verdana"/>
+          <w:sz w:val="22"/>
+          <w:szCs w:val="22"/>
+        </w:rPr>
+      </w:pPr>
+      <w:r>
+        <w:rPr>
+          <w:rFonts w:ascii="Verdana" w:hAnsi="Verdana"/>
+          <w:sz w:val="22"/>
+          <w:szCs w:val="22"/>
+        </w:rPr>
+        <w:t>Este con</w:t>
+      </w:r>
+      <w:r>
+        <w:rPr>
+          <w:rFonts w:ascii="Verdana" w:hAnsi="Verdana"/>
+          <w:sz w:val="22"/>
+          <w:szCs w:val="22"/>
+        </w:rPr>
+        <w:t>trat</w:t>
+      </w:r>
+      <w:r>
+        <w:rPr>
+          <w:rFonts w:ascii="Verdana" w:hAnsi="Verdana"/>
+          <w:sz w:val="22"/>
+          <w:szCs w:val="22"/>
+        </w:rPr>
+        <w:t>o subordina-se às seguintes condições especiais:</w:t>
+      </w:r>
+    </w:p>
+    <w:p>
+      <w:pPr>
+        <w:rPr>
+          <w:rFonts w:ascii="Verdana" w:hAnsi="Verdana"/>
+          <w:sz w:val="22"/>
+          <w:szCs w:val="22"/>
+        </w:rPr>
+      </w:pPr>
+    </w:p>
+    <w:p>
+      <w:pPr>
+        <w:rPr>
+          <w:rFonts w:ascii="Verdana" w:hAnsi="Verdana"/>
+          <w:sz w:val="22"/>
+          <w:szCs w:val="22"/>
+        </w:rPr>
+      </w:pPr>
+      <w:r>
+        <w:rPr>
+          <w:rFonts w:ascii="Verdana" w:hAnsi="Verdana"/>
+          <w:sz w:val="22"/>
+          <w:szCs w:val="22"/>
+        </w:rPr>
+        <w:t>I - Aluguel Men</w:t>
+      </w:r>
+      <w:r>
+        <w:rPr>
+          <w:rFonts w:ascii="Verdana" w:hAnsi="Verdana"/>
+          <w:sz w:val="22"/>
+          <w:szCs w:val="22"/>
+        </w:rPr>
+        <w:t>sal:</w:t>
+      </w:r>
+      <w:r>
+        <w:rPr>
+          <w:rFonts w:ascii="Verdana" w:hAnsi="Verdana"/>
+          <w:sz w:val="22"/>
+          <w:szCs w:val="22"/>
+        </w:rPr>
+        <w:t xml:space="preserve"> </w:t>
+      </w:r>
+      <w:r>
+        <w:rPr>
+          <w:rFonts w:ascii="Verdana" w:hAnsi="Verdana"/>
+          <w:sz w:val="22"/>
+          <w:szCs w:val="22"/>
+        </w:rPr>
+        <w:t>$</w:t>
+      </w:r>
+      <w:proofErr w:type="gramStart"/>
+      <w:r>
+        <w:rPr>
+          <w:rFonts w:ascii="Verdana" w:hAnsi="Verdana"/>
+          <w:sz w:val="22"/>
+          <w:szCs w:val="22"/>
+        </w:rPr>
+        <w:t>{</w:t>
+      </w:r>
+      <w:proofErr w:type="gramEnd"/>
+      <w:r>
+        <w:rPr>
+          <w:rFonts w:ascii="Verdana" w:hAnsi="Verdana"/>
+          <w:sz w:val="22"/>
+          <w:szCs w:val="22"/>
+        </w:rPr>
+        <w:t>VALOR_ALUGUEL}.</w:t>
+      </w:r>
+    </w:p>
+    <w:p>
+      <w:pPr>
+        <w:rPr>
+          <w:rFonts w:ascii="Verdana" w:hAnsi="Verdana"/>
+          <w:sz w:val="22"/>
+          <w:szCs w:val="22"/>
+        </w:rPr>
+      </w:pPr>
+    </w:p>
+    <w:p>
+      <w:pPr>
+        <w:rPr>
+          <w:rFonts w:ascii="Verdana" w:hAnsi="Verdana"/>
+          <w:sz w:val="22"/>
+          <w:szCs w:val="22"/>
+        </w:rPr>
+      </w:pPr>
+      <w:r>
+        <w:rPr>
+          <w:rFonts w:ascii="Verdana" w:hAnsi="Verdana"/>
+          <w:sz w:val="22"/>
+          <w:szCs w:val="22"/>
+        </w:rPr>
+        <w:t>II - Periodicidade de reajuste de alugueis</w:t>
+      </w:r>
+      <w:r>
+        <w:rPr>
+          <w:rFonts w:ascii="Verdana" w:hAnsi="Verdana"/>
+          <w:sz w:val="22"/>
+          <w:szCs w:val="22"/>
+        </w:rPr>
+        <w:t xml:space="preserve"> / Índice</w:t>
+      </w:r>
+      <w:r>
+        <w:rPr>
+          <w:rFonts w:ascii="Verdana" w:hAnsi="Verdana"/>
+          <w:sz w:val="22"/>
+          <w:szCs w:val="22"/>
+        </w:rPr>
+        <w:t>:</w:t>
+      </w:r>
+      <w:r>
+        <w:rPr>
+          <w:rFonts w:ascii="Verdana" w:hAnsi="Verdana"/>
+          <w:sz w:val="22"/>
+          <w:szCs w:val="22"/>
+        </w:rPr>
+        <w:t xml:space="preserve"> </w:t>
+      </w:r>
+      <w:r>
+        <w:rPr>
+          <w:rFonts w:ascii="Verdana" w:hAnsi="Verdana"/>
+          <w:sz w:val="22"/>
+          <w:szCs w:val="22"/>
+        </w:rPr>
+        <w:t>Anual</w:t>
+      </w:r>
+      <w:r>
+        <w:rPr>
+          <w:rFonts w:ascii="Verdana" w:hAnsi="Verdana"/>
+          <w:sz w:val="22"/>
+          <w:szCs w:val="22"/>
+        </w:rPr>
+        <w:t xml:space="preserve"> / IGPM-FGV</w:t>
+      </w:r>
+      <w:r>
+        <w:rPr>
+          <w:rFonts w:ascii="Verdana" w:hAnsi="Verdana"/>
+          <w:sz w:val="22"/>
+          <w:szCs w:val="22"/>
+        </w:rPr>
+        <w:t>.</w:t>
+      </w:r>
+      <w:r>
+        <w:rPr>
+          <w:rFonts w:ascii="Verdana" w:hAnsi="Verdana"/>
+          <w:sz w:val="22"/>
+          <w:szCs w:val="22"/>
+        </w:rPr>
+        <w:t xml:space="preserve"> </w:t>
+      </w:r>
+    </w:p>
+    <w:p>
+      <w:pPr>
+        <w:rPr>
+          <w:rFonts w:ascii="Verdana" w:hAnsi="Verdana"/>
+          <w:sz w:val="22"/>
+          <w:szCs w:val="22"/>
+        </w:rPr>
+      </w:pPr>
+    </w:p>
+    <w:p>
+      <w:pPr>
+        <w:rPr>
+          <w:rFonts w:ascii="Verdana" w:hAnsi="Verdana"/>
+          <w:sz w:val="22"/>
+          <w:szCs w:val="22"/>
+        </w:rPr>
+      </w:pPr>
+      <w:r>
+        <w:rPr>
+          <w:rFonts w:ascii="Verdana" w:hAnsi="Verdana"/>
+          <w:sz w:val="22"/>
+          <w:szCs w:val="22"/>
+        </w:rPr>
+        <w:t>III - Data de Pag</w:t>
+      </w:r>
+      <w:r>
+        <w:rPr>
+          <w:rFonts w:ascii="Verdana" w:hAnsi="Verdana"/>
+          <w:sz w:val="22"/>
+          <w:szCs w:val="22"/>
+        </w:rPr>
+        <w:t>amento de aluguel: To</w:t>
+      </w:r>
+      <w:r>
+        <w:rPr>
+          <w:rFonts w:ascii="Verdana" w:hAnsi="Verdana"/>
+          <w:sz w:val="22"/>
+          <w:szCs w:val="22"/>
+        </w:rPr>
+        <w:t>do dia</w:t>
+      </w:r>
+      <w:r>
+        <w:rPr>
+          <w:rFonts w:ascii="Verdana" w:hAnsi="Verdana"/>
+          <w:sz w:val="22"/>
+          <w:szCs w:val="22"/>
+        </w:rPr>
+        <w:t xml:space="preserve"> </w:t>
+      </w:r>
+      <w:r>
+        <w:rPr>
+          <w:rFonts w:ascii="Verdana" w:hAnsi="Verdana"/>
+          <w:sz w:val="22"/>
+          <w:szCs w:val="22"/>
+        </w:rPr>
+        <w:t>$</w:t>
+      </w:r>
+      <w:proofErr w:type="gramStart"/>
+      <w:r>
+        <w:rPr>
+          <w:rFonts w:ascii="Verdana" w:hAnsi="Verdana"/>
+          <w:sz w:val="22"/>
+          <w:szCs w:val="22"/>
+        </w:rPr>
+        <w:t>{</w:t>
+      </w:r>
+      <w:proofErr w:type="gramEnd"/>
+      <w:r>
+        <w:rPr>
+          <w:rFonts w:ascii="Verdana" w:hAnsi="Verdana"/>
+          <w:sz w:val="22"/>
+          <w:szCs w:val="22"/>
+        </w:rPr>
+        <w:t>DIA_VENCIMENTO}</w:t>
+      </w:r>
+      <w:r>
+        <w:rPr>
+          <w:rFonts w:ascii="Verdana" w:hAnsi="Verdana"/>
+          <w:sz w:val="22"/>
+          <w:szCs w:val="22"/>
+        </w:rPr>
+        <w:t xml:space="preserve"> </w:t>
+      </w:r>
+      <w:r>
+        <w:rPr>
+          <w:rFonts w:ascii="Verdana" w:hAnsi="Verdana"/>
+          <w:sz w:val="22"/>
+          <w:szCs w:val="22"/>
+        </w:rPr>
+        <w:t>de cada mês</w:t>
+      </w:r>
+      <w:r>
+        <w:rPr>
+          <w:rFonts w:ascii="Verdana" w:hAnsi="Verdana"/>
+          <w:sz w:val="22"/>
+          <w:szCs w:val="22"/>
+        </w:rPr>
+        <w:t>.</w:t>
+      </w:r>
+    </w:p>
+    <w:p>
+      <w:pPr>
+        <w:rPr>
+          <w:rFonts w:ascii="Verdana" w:hAnsi="Verdana"/>
+          <w:sz w:val="22"/>
+          <w:szCs w:val="22"/>
+        </w:rPr>
+      </w:pPr>
+    </w:p>
+    <w:p>
+      <w:pPr>
+        <w:rPr>
+          <w:rFonts w:ascii="Verdana" w:hAnsi="Verdana"/>
+          <w:sz w:val="22"/>
+          <w:szCs w:val="22"/>
+        </w:rPr>
+      </w:pPr>
+      <w:r>
+        <w:rPr>
+          <w:rFonts w:ascii="Verdana" w:hAnsi="Verdana"/>
+          <w:sz w:val="22"/>
+          <w:szCs w:val="22"/>
+        </w:rPr>
+        <w:t>I</w:t>
+      </w:r>
+      <w:r>
+        <w:rPr>
+          <w:rFonts w:ascii="Verdana" w:hAnsi="Verdana"/>
+          <w:sz w:val="22"/>
+          <w:szCs w:val="22"/>
+        </w:rPr>
+        <w:t>V</w:t>
+      </w:r>
+      <w:r>
+        <w:rPr>
+          <w:rFonts w:ascii="Verdana" w:hAnsi="Verdana"/>
+          <w:sz w:val="22"/>
+          <w:szCs w:val="22"/>
+        </w:rPr>
+        <w:t xml:space="preserve"> </w:t>
+      </w:r>
+      <w:r>
+        <w:rPr>
+          <w:rFonts w:ascii="Verdana" w:hAnsi="Verdana"/>
+          <w:sz w:val="22"/>
+          <w:szCs w:val="22"/>
+        </w:rPr>
+        <w:t>- Prazo de locação</w:t>
+      </w:r>
+      <w:r>
+        <w:rPr>
+          <w:rFonts w:ascii="Verdana" w:hAnsi="Verdana"/>
+          <w:sz w:val="22"/>
+          <w:szCs w:val="22"/>
+        </w:rPr>
+        <w:t>:</w:t>
+      </w:r>
+      <w:r>
+        <w:rPr>
+          <w:rFonts w:ascii="Verdana" w:hAnsi="Verdana"/>
+          <w:sz w:val="22"/>
+          <w:szCs w:val="22"/>
+        </w:rPr>
+        <w:t xml:space="preserve"> </w:t>
+      </w:r>
+      <w:r>
+        <w:rPr>
+          <w:rFonts w:ascii="Verdana" w:hAnsi="Verdana"/>
+          <w:sz w:val="22"/>
+          <w:szCs w:val="22"/>
+        </w:rPr>
+        <w:t>$</w:t>
+      </w:r>
+      <w:proofErr w:type="gramStart"/>
+      <w:r>
+        <w:rPr>
+          <w:rFonts w:ascii="Verdana" w:hAnsi="Verdana"/>
+          <w:sz w:val="22"/>
+          <w:szCs w:val="22"/>
+        </w:rPr>
+        <w:t>{</w:t>
+      </w:r>
+      <w:proofErr w:type="gramEnd"/>
+      <w:r>
+        <w:rPr>
+          <w:rFonts w:ascii="Verdana" w:hAnsi="Verdana"/>
+          <w:sz w:val="22"/>
+          <w:szCs w:val="22"/>
+        </w:rPr>
+        <w:t>PRAZO_CONTRATO</w:t>
+      </w:r>
+      <w:r>
+        <w:rPr>
+          <w:rFonts w:ascii="Verdana" w:hAnsi="Verdana"/>
+          <w:sz w:val="22"/>
+          <w:szCs w:val="22"/>
+        </w:rPr>
+        <w:t xml:space="preserve">} </w:t>
+      </w:r>
+      <w:r>
+        <w:rPr>
+          <w:rFonts w:ascii="Verdana" w:hAnsi="Verdana"/>
+          <w:sz w:val="22"/>
+          <w:szCs w:val="22"/>
+        </w:rPr>
+        <w:t>meses.</w:t>
+      </w:r>
+    </w:p>
+    <w:p>
+      <w:pPr>
+        <w:rPr>
+          <w:rFonts w:ascii="Verdana" w:hAnsi="Verdana"/>
+          <w:sz w:val="22"/>
+          <w:szCs w:val="22"/>
+        </w:rPr>
+      </w:pPr>
+    </w:p>
+    <w:p>
+      <w:pPr>
+        <w:rPr>
+          <w:rFonts w:ascii="Verdana" w:hAnsi="Verdana"/>
+          <w:sz w:val="22"/>
+          <w:szCs w:val="22"/>
+        </w:rPr>
+      </w:pPr>
+      <w:r>
+        <w:rPr>
+          <w:rFonts w:ascii="Verdana" w:hAnsi="Verdana"/>
+          <w:sz w:val="22"/>
+          <w:szCs w:val="22"/>
+        </w:rPr>
+        <w:t xml:space="preserve">V - </w:t>
+      </w:r>
+      <w:r>
+        <w:rPr>
+          <w:rFonts w:ascii="Verdana" w:hAnsi="Verdana"/>
+          <w:sz w:val="22"/>
+          <w:szCs w:val="22"/>
+        </w:rPr>
+        <w:t>In</w:t>
+      </w:r>
+      <w:r>
+        <w:rPr>
+          <w:rFonts w:ascii="Verdana" w:hAnsi="Verdana"/>
+          <w:sz w:val="22"/>
+          <w:szCs w:val="22"/>
+        </w:rPr>
+        <w:t>ic</w:t>
+      </w:r>
+      <w:r>
+        <w:rPr>
+          <w:rFonts w:ascii="Verdana" w:hAnsi="Verdana"/>
+          <w:sz w:val="22"/>
+          <w:szCs w:val="22"/>
+        </w:rPr>
+        <w:t>i</w:t>
+      </w:r>
+      <w:r>
+        <w:rPr>
+          <w:rFonts w:ascii="Verdana" w:hAnsi="Verdana"/>
+          <w:sz w:val="22"/>
+          <w:szCs w:val="22"/>
+        </w:rPr>
+        <w:t>o da Locação:</w:t>
+      </w:r>
+      <w:r>
+        <w:rPr>
+          <w:rFonts w:ascii="Verdana" w:hAnsi="Verdana"/>
+          <w:sz w:val="22"/>
+          <w:szCs w:val="22"/>
+        </w:rPr>
+        <w:t xml:space="preserve"> </w:t>
+      </w:r>
+      <w:r>
+        <w:rPr>
+          <w:rFonts w:ascii="Verdana" w:hAnsi="Verdana"/>
+          <w:sz w:val="22"/>
+          <w:szCs w:val="22"/>
+        </w:rPr>
+        <w:t>$</w:t>
+      </w:r>
+      <w:proofErr w:type="gramStart"/>
+      <w:r>
+        <w:rPr>
+          <w:rFonts w:ascii="Verdana" w:hAnsi="Verdana"/>
+          <w:sz w:val="22"/>
+          <w:szCs w:val="22"/>
+        </w:rPr>
+        <w:t>{</w:t>
+      </w:r>
+      <w:proofErr w:type="gramEnd"/>
+      <w:r>
+        <w:rPr>
+          <w:rFonts w:ascii="Verdana" w:hAnsi="Verdana"/>
+          <w:sz w:val="22"/>
+          <w:szCs w:val="22"/>
+        </w:rPr>
+        <w:t>DATA_INICIO</w:t>
+      </w:r>
+      <w:r>
+        <w:rPr>
+          <w:rFonts w:ascii="Verdana" w:hAnsi="Verdana"/>
+          <w:sz w:val="22"/>
+          <w:szCs w:val="22"/>
+        </w:rPr>
+        <w:t>}</w:t>
+      </w:r>
+      <w:r>
+        <w:rPr>
+          <w:rFonts w:ascii="Verdana" w:hAnsi="Verdana"/>
+          <w:sz w:val="22"/>
+          <w:szCs w:val="22"/>
+        </w:rPr>
+        <w:t>.</w:t>
+      </w:r>
+    </w:p>
+    <w:p>
+      <w:pPr>
+        <w:rPr>
+          <w:rFonts w:ascii="Verdana" w:hAnsi="Verdana"/>
+          <w:sz w:val="22"/>
+          <w:szCs w:val="22"/>
+        </w:rPr>
+      </w:pPr>
+    </w:p>
+    <w:p>
+      <w:pPr>
+        <w:rPr>
+          <w:rFonts w:ascii="Verdana" w:hAnsi="Verdana"/>
+          <w:sz w:val="22"/>
+          <w:szCs w:val="22"/>
+        </w:rPr>
+      </w:pPr>
+      <w:r>
+        <w:rPr>
+          <w:rFonts w:ascii="Verdana" w:hAnsi="Verdana"/>
+          <w:sz w:val="22"/>
+          <w:szCs w:val="22"/>
+        </w:rPr>
+        <w:t>VI - Términ</w:t>
+      </w:r>
+      <w:r>
+        <w:rPr>
+          <w:rFonts w:ascii="Verdana" w:hAnsi="Verdana"/>
+          <w:sz w:val="22"/>
+          <w:szCs w:val="22"/>
+        </w:rPr>
+        <w:t>o da Lo</w:t>
+      </w:r>
+      <w:r>
+        <w:rPr>
+          <w:rFonts w:ascii="Verdana" w:hAnsi="Verdana"/>
+          <w:sz w:val="22"/>
+          <w:szCs w:val="22"/>
+        </w:rPr>
+        <w:t>cação:</w:t>
+      </w:r>
+      <w:r>
+        <w:rPr>
+          <w:rFonts w:ascii="Verdana" w:hAnsi="Verdana"/>
+          <w:sz w:val="22"/>
+          <w:szCs w:val="22"/>
+        </w:rPr>
+        <w:t xml:space="preserve"> </w:t>
+      </w:r>
+      <w:r>
+        <w:rPr>
+          <w:rFonts w:ascii="Verdana" w:hAnsi="Verdana"/>
+          <w:sz w:val="22"/>
+          <w:szCs w:val="22"/>
+        </w:rPr>
+        <w:t>$</w:t>
+      </w:r>
+      <w:proofErr w:type="gramStart"/>
+      <w:r>
+        <w:rPr>
+          <w:rFonts w:ascii="Verdana" w:hAnsi="Verdana"/>
+          <w:sz w:val="22"/>
+          <w:szCs w:val="22"/>
+        </w:rPr>
+        <w:t>{</w:t>
+      </w:r>
+      <w:proofErr w:type="gramEnd"/>
+      <w:r>
+        <w:rPr>
+          <w:rFonts w:ascii="Verdana" w:hAnsi="Verdana"/>
+          <w:sz w:val="22"/>
+          <w:szCs w:val="22"/>
+        </w:rPr>
+        <w:t>DATA_FIM}.</w:t>
+      </w:r>
+    </w:p>
+    <w:p>
+      <w:pPr>
+        <w:jc w:val="both"/>
+        <w:rPr>
+          <w:rFonts w:ascii="Verdana" w:hAnsi="Verdana"/>
+          <w:sz w:val="22"/>
+          <w:szCs w:val="22"/>
+          <w:u w:val="single"/>
+        </w:rPr>
+      </w:pPr>
+    </w:p>
+    <w:p>
+      <w:pPr>
+        <w:jc w:val="both"/>
+        <w:rPr>
+          <w:rFonts w:ascii="Verdana" w:hAnsi="Verdana"/>
+          <w:sz w:val="22"/>
+          <w:szCs w:val="22"/>
+        </w:rPr>
+      </w:pPr>
+      <w:r>
+        <w:rPr>
+          <w:rFonts w:ascii="Verdana" w:hAnsi="Verdana"/>
+          <w:sz w:val="22"/>
+          <w:szCs w:val="22"/>
+        </w:rPr>
+        <w:t>VII</w:t>
+      </w:r>
+      <w:r>
+        <w:rPr>
+          <w:rFonts w:ascii="Verdana" w:hAnsi="Verdana"/>
+          <w:sz w:val="22"/>
+          <w:szCs w:val="22"/>
+        </w:rPr>
+        <w:t xml:space="preserve"> </w:t>
+      </w:r>
+      <w:r>
+        <w:rPr>
+          <w:rFonts w:ascii="Verdana" w:hAnsi="Verdana"/>
+          <w:sz w:val="22"/>
+          <w:szCs w:val="22"/>
+        </w:rPr>
+        <w:t xml:space="preserve">- Imposto </w:t>
+      </w:r>
+      <w:r>
+        <w:rPr>
+          <w:rFonts w:ascii="Verdana" w:hAnsi="Verdana"/>
+          <w:sz w:val="22"/>
+          <w:szCs w:val="22"/>
+        </w:rPr>
+        <w:t xml:space="preserve">Predial e Territorial Urbano </w:t>
+      </w:r>
+      <w:r>
+        <w:rPr>
+          <w:rFonts w:ascii="Verdana" w:hAnsi="Verdana"/>
+          <w:sz w:val="22"/>
+          <w:szCs w:val="22"/>
+        </w:rPr>
+        <w:t>POR CONTA DO LOCA</w:t>
+      </w:r>
+      <w:r>
+        <w:rPr>
+          <w:rFonts w:ascii="Verdana" w:hAnsi="Verdana"/>
+          <w:sz w:val="22"/>
+          <w:szCs w:val="22"/>
+        </w:rPr>
+        <w:t>TÁRIO</w:t>
+      </w:r>
+      <w:r>
+        <w:rPr>
+          <w:rFonts w:ascii="Verdana" w:hAnsi="Verdana"/>
+          <w:sz w:val="22"/>
+          <w:szCs w:val="22"/>
+        </w:rPr>
+        <w:t>.</w:t>
+      </w:r>
+      <w:r>
+        <w:rPr>
+          <w:rFonts w:ascii="Verdana" w:hAnsi="Verdana"/>
+          <w:sz w:val="22"/>
+          <w:szCs w:val="22"/>
+        </w:rPr>
+        <w:t xml:space="preserve"> Correspondente ao percentual de </w:t>
+      </w:r>
+      <w:r>
+        <w:rPr>
+          <w:rFonts w:ascii="Verdana" w:hAnsi="Verdana"/>
+          <w:sz w:val="22"/>
+          <w:szCs w:val="22"/>
+        </w:rPr>
+        <w:t>$</w:t>
+      </w:r>
+      <w:proofErr w:type="gramStart"/>
+      <w:r>
+        <w:rPr>
+          <w:rFonts w:ascii="Verdana" w:hAnsi="Verdana"/>
+          <w:sz w:val="22"/>
+          <w:szCs w:val="22"/>
+        </w:rPr>
+        <w:t>{</w:t>
+      </w:r>
+      <w:proofErr w:type="gramEnd"/>
+      <w:r>
+        <w:rPr>
+          <w:rFonts w:ascii="Verdana" w:hAnsi="Verdana"/>
+          <w:sz w:val="22"/>
+          <w:szCs w:val="22"/>
+        </w:rPr>
+        <w:t>PERCENTUAL_IPTU</w:t>
+      </w:r>
+      <w:r>
+        <w:rPr>
+          <w:rFonts w:ascii="Verdana" w:hAnsi="Verdana"/>
+          <w:sz w:val="22"/>
+          <w:szCs w:val="22"/>
+        </w:rPr>
+        <w:t>}</w:t>
+      </w:r>
+      <w:r>
+        <w:rPr>
+          <w:rFonts w:ascii="Verdana" w:hAnsi="Verdana"/>
+          <w:sz w:val="22"/>
+          <w:szCs w:val="22"/>
+        </w:rPr>
+        <w:t xml:space="preserve"> </w:t>
+      </w:r>
+      <w:r>
+        <w:rPr>
+          <w:rFonts w:ascii="Verdana" w:hAnsi="Verdana"/>
+          <w:sz w:val="22"/>
+          <w:szCs w:val="22"/>
+        </w:rPr>
+        <w:t>%</w:t>
+      </w:r>
+      <w:r>
+        <w:rPr>
+          <w:rFonts w:ascii="Verdana" w:hAnsi="Verdana"/>
+          <w:sz w:val="22"/>
+          <w:szCs w:val="22"/>
+        </w:rPr>
+        <w:t xml:space="preserve">, classificação fiscal junto à Prefeitura sob nº </w:t>
+      </w:r>
+      <w:r>
+        <w:rPr>
+          <w:rFonts w:ascii="Verdana" w:hAnsi="Verdana"/>
+          <w:sz w:val="22"/>
+          <w:szCs w:val="22"/>
+        </w:rPr>
         <w:t>${</w:t>
       </w:r>
       <w:r>
         <w:rPr>
           <w:rFonts w:ascii="Verdana" w:hAnsi="Verdana"/>
-          <w:szCs w:val="22"/>
-          <w:lang w:val="pt-BR"/>
-        </w:rPr>
-        <w:t>PROFISSAO_LOCATARIO</w:t>
-      </w:r>
-      <w:r>
-        <w:rPr>
-          <w:rFonts w:ascii="Verdana" w:hAnsi="Verdana"/>
-          <w:szCs w:val="22"/>
-          <w:lang w:val="pt-BR"/>
+          <w:sz w:val="22"/>
+          <w:szCs w:val="22"/>
+        </w:rPr>
+        <w:t>CLASSIFICACAO_FISCAL</w:t>
+      </w:r>
+      <w:r>
+        <w:rPr>
+          <w:rFonts w:ascii="Verdana" w:hAnsi="Verdana"/>
+          <w:sz w:val="22"/>
+          <w:szCs w:val="22"/>
         </w:rPr>
         <w:t>}</w:t>
       </w:r>
       <w:r>
         <w:rPr>
           <w:rFonts w:ascii="Verdana" w:hAnsi="Verdana"/>
-          <w:szCs w:val="22"/>
-          <w:lang w:val="pt-BR"/>
-        </w:rPr>
-        <w:t xml:space="preserve">, </w:t>
-      </w:r>
-      <w:r>
-        <w:rPr>
-          <w:rFonts w:ascii="Verdana" w:hAnsi="Verdana"/>
-          <w:szCs w:val="22"/>
-          <w:lang w:val="pt-BR"/>
-        </w:rPr>
-        <w:t xml:space="preserve">RG nº </w:t>
-      </w:r>
-      <w:r>
-        <w:rPr>
-          <w:rFonts w:ascii="Verdana" w:hAnsi="Verdana"/>
-          <w:szCs w:val="22"/>
-          <w:lang w:val="pt-BR"/>
-        </w:rPr>
-        <w:t>${RG_LOCATARIO}</w:t>
-      </w:r>
-      <w:r>
-        <w:rPr>
-          <w:rFonts w:ascii="Verdana" w:hAnsi="Verdana"/>
-          <w:szCs w:val="22"/>
-          <w:lang w:val="pt-BR"/>
-        </w:rPr>
-        <w:t xml:space="preserve">e do CPF/MF </w:t>
-      </w:r>
-      <w:r>
-        <w:rPr>
-          <w:rFonts w:ascii="Verdana" w:hAnsi="Verdana"/>
-          <w:szCs w:val="22"/>
-          <w:lang w:val="pt-BR"/>
-        </w:rPr>
-        <w:t xml:space="preserve">nº </w:t>
-      </w:r>
-      <w:r>
-        <w:rPr>
-          <w:rFonts w:ascii="Verdana" w:hAnsi="Verdana"/>
-          <w:szCs w:val="22"/>
-          <w:lang w:val="pt-BR"/>
-        </w:rPr>
-        <w:t>${CPF_LOCATARIO}</w:t>
-      </w:r>
-      <w:r>
-        <w:rPr>
-          <w:rFonts w:ascii="Verdana" w:hAnsi="Verdana"/>
-          <w:szCs w:val="22"/>
-          <w:lang w:val="pt-BR"/>
-        </w:rPr>
-        <w:t>,</w:t>
-      </w:r>
-      <w:r>
-        <w:rPr>
-          <w:rFonts w:ascii="Verdana" w:hAnsi="Verdana"/>
-          <w:szCs w:val="22"/>
-          <w:lang w:val="pt-BR"/>
+          <w:sz w:val="22"/>
+          <w:szCs w:val="22"/>
+        </w:rPr>
+        <w:t>.</w:t>
+      </w:r>
+    </w:p>
+    <w:p>
+      <w:pPr>
+        <w:jc w:val="both"/>
+        <w:rPr>
+          <w:rFonts w:ascii="Verdana" w:hAnsi="Verdana"/>
+          <w:sz w:val="22"/>
+          <w:szCs w:val="22"/>
+          <w:u w:val="single"/>
+        </w:rPr>
+      </w:pPr>
+    </w:p>
+    <w:p>
+      <w:pPr>
+        <w:jc w:val="both"/>
+        <w:rPr>
+          <w:rFonts w:ascii="Verdana" w:hAnsi="Verdana"/>
+          <w:sz w:val="22"/>
+          <w:szCs w:val="22"/>
+        </w:rPr>
+      </w:pPr>
+      <w:r>
+        <w:rPr>
+          <w:rFonts w:ascii="Verdana" w:hAnsi="Verdana"/>
+          <w:sz w:val="22"/>
+          <w:szCs w:val="22"/>
+        </w:rPr>
+        <w:t xml:space="preserve">VIII - O imóvel foi locado para </w:t>
+      </w:r>
+      <w:r>
+        <w:rPr>
+          <w:rFonts w:ascii="Verdana" w:hAnsi="Verdana"/>
+          <w:sz w:val="22"/>
+          <w:szCs w:val="22"/>
+        </w:rPr>
+        <w:t>$</w:t>
+      </w:r>
+      <w:proofErr w:type="gramStart"/>
+      <w:r>
+        <w:rPr>
+          <w:rFonts w:ascii="Verdana" w:hAnsi="Verdana"/>
+          <w:sz w:val="22"/>
+          <w:szCs w:val="22"/>
+        </w:rPr>
+        <w:t>{</w:t>
+      </w:r>
+      <w:proofErr w:type="gramEnd"/>
+      <w:r>
+        <w:rPr>
+          <w:rFonts w:ascii="Verdana" w:hAnsi="Verdana"/>
+          <w:sz w:val="22"/>
+          <w:szCs w:val="22"/>
+        </w:rPr>
+        <w:t>NUMERO_PESSOAS}</w:t>
+      </w:r>
+      <w:r>
+        <w:rPr>
+          <w:rFonts w:ascii="Verdana" w:hAnsi="Verdana"/>
+          <w:sz w:val="22"/>
+          <w:szCs w:val="22"/>
         </w:rPr>
         <w:t xml:space="preserve"> </w:t>
       </w:r>
       <w:r>
         <w:rPr>
           <w:rFonts w:ascii="Verdana" w:hAnsi="Verdana"/>
-          <w:szCs w:val="22"/>
-          <w:lang w:val="pt-BR"/>
-        </w:rPr>
-        <w:t>residente</w:t>
-      </w:r>
-      <w:r>
-        <w:rPr>
-          <w:rFonts w:ascii="Verdana" w:hAnsi="Verdana"/>
-          <w:szCs w:val="22"/>
-          <w:lang w:val="pt-BR"/>
-        </w:rPr>
-        <w:t>s</w:t>
-      </w:r>
-      <w:r>
-        <w:rPr>
-          <w:rFonts w:ascii="Verdana" w:hAnsi="Verdana"/>
-          <w:szCs w:val="22"/>
-          <w:lang w:val="pt-BR"/>
-        </w:rPr>
-        <w:t xml:space="preserve"> e domiciliad</w:t>
-      </w:r>
-      <w:r>
-        <w:rPr>
-          <w:rFonts w:ascii="Verdana" w:hAnsi="Verdana"/>
-          <w:szCs w:val="22"/>
-          <w:lang w:val="pt-BR"/>
-        </w:rPr>
-        <w:t>os</w:t>
-      </w:r>
-      <w:r>
-        <w:rPr>
-          <w:rFonts w:ascii="Verdana" w:hAnsi="Verdana"/>
-          <w:szCs w:val="22"/>
-          <w:lang w:val="pt-BR"/>
-        </w:rPr>
-        <w:t xml:space="preserve"> à </w:t>
-      </w:r>
-      <w:r>
-        <w:rPr>
-          <w:rFonts w:ascii="Verdana" w:hAnsi="Verdana"/>
-          <w:szCs w:val="22"/>
-          <w:lang w:val="pt-BR"/>
-        </w:rPr>
-        <w:t>${ENDERECO_LOCATARIO}</w:t>
-      </w:r>
-      <w:r>
-        <w:rPr>
-          <w:rFonts w:ascii="Verdana" w:hAnsi="Verdana"/>
-          <w:szCs w:val="22"/>
-          <w:lang w:val="pt-BR"/>
-        </w:rPr>
-        <w:t>.</w:t>
-      </w:r>
-    </w:p>
-    <w:p>
-      <w:pPr>
-        <w:jc w:val="both"/>
-        <w:rPr>
-          <w:rFonts w:ascii="Verdana" w:hAnsi="Verdana"/>
-          <w:sz w:val="24"/>
-        </w:rPr>
-      </w:pPr>
-    </w:p>
-    <w:p>
-      <w:pPr>
-        <w:jc w:val="both"/>
-        <w:rPr>
-          <w:rFonts w:ascii="Verdana" w:hAnsi="Verdana"/>
-          <w:sz w:val="22"/>
-          <w:szCs w:val="22"/>
-        </w:rPr>
-      </w:pPr>
-      <w:r>
-        <w:rPr>
-          <w:rFonts w:ascii="Verdana" w:hAnsi="Verdana"/>
-          <w:sz w:val="22"/>
-          <w:szCs w:val="22"/>
-        </w:rPr>
-        <w:t>A locação ora ajustada o</w:t>
-      </w:r>
-      <w:r>
-        <w:rPr>
-          <w:rFonts w:ascii="Verdana" w:hAnsi="Verdana"/>
-          <w:sz w:val="22"/>
-          <w:szCs w:val="22"/>
-        </w:rPr>
-        <w:t>b</w:t>
-      </w:r>
-      <w:r>
-        <w:rPr>
-          <w:rFonts w:ascii="Verdana" w:hAnsi="Verdana"/>
-          <w:sz w:val="22"/>
-          <w:szCs w:val="22"/>
-        </w:rPr>
-        <w:t>jetiva o seguinte IMÓVEL:</w:t>
-      </w:r>
-    </w:p>
-    <w:p>
-      <w:pPr>
-        <w:jc w:val="both"/>
-        <w:rPr>
-          <w:rFonts w:ascii="Verdana" w:hAnsi="Verdana"/>
-          <w:sz w:val="22"/>
-          <w:szCs w:val="22"/>
-        </w:rPr>
-      </w:pPr>
-    </w:p>
-    <w:p>
-      <w:pPr>
-        <w:jc w:val="both"/>
-        <w:rPr>
-          <w:rFonts w:ascii="Verdana" w:hAnsi="Verdana"/>
-          <w:sz w:val="22"/>
-          <w:szCs w:val="22"/>
-        </w:rPr>
-      </w:pPr>
-      <w:r>
-        <w:rPr>
-          <w:rFonts w:ascii="Verdana" w:hAnsi="Verdana"/>
-          <w:sz w:val="22"/>
-          <w:szCs w:val="22"/>
-        </w:rPr>
-        <w:t xml:space="preserve">Endereço: </w:t>
-      </w:r>
-      <w:r>
-        <w:rPr>
-          <w:rFonts w:ascii="Verdana" w:hAnsi="Verdana" w:cs="Segoe UI"/>
-          <w:sz w:val="22"/>
-          <w:szCs w:val="22"/>
-        </w:rPr>
-        <w:t>$</w:t>
-      </w:r>
-      <w:proofErr w:type="gramStart"/>
-      <w:r>
-        <w:rPr>
-          <w:rFonts w:ascii="Verdana" w:hAnsi="Verdana" w:cs="Segoe UI"/>
-          <w:sz w:val="22"/>
-          <w:szCs w:val="22"/>
-        </w:rPr>
-        <w:t>{</w:t>
-      </w:r>
-      <w:proofErr w:type="gramEnd"/>
-      <w:r>
-        <w:rPr>
-          <w:rFonts w:ascii="Verdana" w:hAnsi="Verdana" w:cs="Segoe UI"/>
-          <w:sz w:val="22"/>
-          <w:szCs w:val="22"/>
-        </w:rPr>
-        <w:t>ENDERECO_PROPRIEDADE}.</w:t>
-      </w:r>
-    </w:p>
-    <w:p>
-      <w:pPr>
-        <w:pStyle w:val="Corpodetexto"/>
-        <w:rPr>
-          <w:rFonts w:ascii="Verdana" w:hAnsi="Verdana"/>
-          <w:szCs w:val="22"/>
-          <w:lang w:val="pt-BR"/>
-        </w:rPr>
-      </w:pPr>
-    </w:p>
-    <w:p>
-      <w:pPr>
-        <w:pStyle w:val="Corpodetexto"/>
-        <w:rPr>
-          <w:rFonts w:ascii="Verdana" w:hAnsi="Verdana"/>
-          <w:szCs w:val="22"/>
-          <w:lang w:val="pt-BR"/>
-        </w:rPr>
-      </w:pPr>
-      <w:r>
-        <w:rPr>
-          <w:rFonts w:ascii="Verdana" w:hAnsi="Verdana"/>
-          <w:szCs w:val="22"/>
-        </w:rPr>
-        <w:t xml:space="preserve">Fim </w:t>
-      </w:r>
-      <w:r>
-        <w:rPr>
-          <w:rFonts w:ascii="Verdana" w:hAnsi="Verdana"/>
-          <w:szCs w:val="22"/>
-        </w:rPr>
-        <w:t>e</w:t>
-      </w:r>
-      <w:r>
-        <w:rPr>
-          <w:rFonts w:ascii="Verdana" w:hAnsi="Verdana"/>
-          <w:szCs w:val="22"/>
-        </w:rPr>
-        <w:t xml:space="preserve">xclusivo  - </w:t>
-      </w:r>
-      <w:r>
-        <w:rPr>
-          <w:rFonts w:ascii="Verdana" w:hAnsi="Verdana"/>
-          <w:szCs w:val="22"/>
-          <w:lang w:val="pt-BR"/>
-        </w:rPr>
-        <w:t>${FIM_EXCLUSIVO}.</w:t>
-      </w:r>
-    </w:p>
-    <w:p>
-      <w:pPr>
-        <w:rPr>
-          <w:rFonts w:ascii="Verdana" w:hAnsi="Verdana"/>
-          <w:sz w:val="22"/>
-          <w:szCs w:val="22"/>
-        </w:rPr>
-      </w:pPr>
-    </w:p>
-    <w:p>
-      <w:pPr>
-        <w:rPr>
-          <w:rFonts w:ascii="Verdana" w:hAnsi="Verdana"/>
-          <w:sz w:val="22"/>
-          <w:szCs w:val="22"/>
-        </w:rPr>
-      </w:pPr>
-      <w:r>
-        <w:rPr>
-          <w:rFonts w:ascii="Verdana" w:hAnsi="Verdana"/>
-          <w:sz w:val="22"/>
-          <w:szCs w:val="22"/>
-        </w:rPr>
-        <w:t>Este con</w:t>
-      </w:r>
-      <w:r>
-        <w:rPr>
-          <w:rFonts w:ascii="Verdana" w:hAnsi="Verdana"/>
-          <w:sz w:val="22"/>
-          <w:szCs w:val="22"/>
-        </w:rPr>
-        <w:t>trat</w:t>
-      </w:r>
-      <w:r>
-        <w:rPr>
-          <w:rFonts w:ascii="Verdana" w:hAnsi="Verdana"/>
-          <w:sz w:val="22"/>
-          <w:szCs w:val="22"/>
-        </w:rPr>
-        <w:t>o subordina-se às seguintes condições especiais:</w:t>
-      </w:r>
-    </w:p>
-    <w:p>
-      <w:pPr>
-        <w:rPr>
-          <w:rFonts w:ascii="Verdana" w:hAnsi="Verdana"/>
-          <w:sz w:val="22"/>
-          <w:szCs w:val="22"/>
-        </w:rPr>
-      </w:pPr>
-    </w:p>
-    <w:p>
-      <w:pPr>
-        <w:rPr>
-          <w:rFonts w:ascii="Verdana" w:hAnsi="Verdana"/>
-          <w:sz w:val="22"/>
-          <w:szCs w:val="22"/>
-        </w:rPr>
-      </w:pPr>
-      <w:r>
-        <w:rPr>
-          <w:rFonts w:ascii="Verdana" w:hAnsi="Verdana"/>
-          <w:sz w:val="22"/>
-          <w:szCs w:val="22"/>
-        </w:rPr>
-        <w:t>I - Aluguel Men</w:t>
-      </w:r>
-      <w:r>
-        <w:rPr>
-          <w:rFonts w:ascii="Verdana" w:hAnsi="Verdana"/>
-          <w:sz w:val="22"/>
-          <w:szCs w:val="22"/>
-        </w:rPr>
-        <w:t>sal:</w:t>
-      </w:r>
-      <w:r>
-        <w:rPr>
-          <w:rFonts w:ascii="Verdana" w:hAnsi="Verdana"/>
-          <w:sz w:val="22"/>
-          <w:szCs w:val="22"/>
-        </w:rPr>
-        <w:t xml:space="preserve"> </w:t>
-      </w:r>
-      <w:r>
-        <w:rPr>
-          <w:rFonts w:ascii="Verdana" w:hAnsi="Verdana"/>
-          <w:sz w:val="22"/>
-          <w:szCs w:val="22"/>
-        </w:rPr>
-        <w:t>$</w:t>
-      </w:r>
-      <w:proofErr w:type="gramStart"/>
-      <w:r>
-        <w:rPr>
-          <w:rFonts w:ascii="Verdana" w:hAnsi="Verdana"/>
-          <w:sz w:val="22"/>
-          <w:szCs w:val="22"/>
-        </w:rPr>
-        <w:t>{</w:t>
-      </w:r>
-      <w:proofErr w:type="gramEnd"/>
-      <w:r>
-        <w:rPr>
-          <w:rFonts w:ascii="Verdana" w:hAnsi="Verdana"/>
-          <w:sz w:val="22"/>
-          <w:szCs w:val="22"/>
-        </w:rPr>
-        <w:t>VALOR_ALUGUEL}.</w:t>
-      </w:r>
-    </w:p>
-    <w:p>
-      <w:pPr>
-        <w:rPr>
-          <w:rFonts w:ascii="Verdana" w:hAnsi="Verdana"/>
-          <w:sz w:val="22"/>
-          <w:szCs w:val="22"/>
-        </w:rPr>
-      </w:pPr>
-    </w:p>
-    <w:p>
-      <w:pPr>
-        <w:rPr>
-          <w:rFonts w:ascii="Verdana" w:hAnsi="Verdana"/>
-          <w:sz w:val="22"/>
-          <w:szCs w:val="22"/>
-        </w:rPr>
-      </w:pPr>
-      <w:r>
-        <w:rPr>
-          <w:rFonts w:ascii="Verdana" w:hAnsi="Verdana"/>
-          <w:sz w:val="22"/>
-          <w:szCs w:val="22"/>
-        </w:rPr>
-        <w:t>II - Periodicidade de reajuste de alugueis</w:t>
-      </w:r>
-      <w:r>
-        <w:rPr>
-          <w:rFonts w:ascii="Verdana" w:hAnsi="Verdana"/>
-          <w:sz w:val="22"/>
-          <w:szCs w:val="22"/>
-        </w:rPr>
-        <w:t xml:space="preserve"> / Índice</w:t>
-      </w:r>
-      <w:r>
-        <w:rPr>
-          <w:rFonts w:ascii="Verdana" w:hAnsi="Verdana"/>
-          <w:sz w:val="22"/>
-          <w:szCs w:val="22"/>
-        </w:rPr>
-        <w:t>:</w:t>
-      </w:r>
-      <w:r>
-        <w:rPr>
-          <w:rFonts w:ascii="Verdana" w:hAnsi="Verdana"/>
-          <w:sz w:val="22"/>
-          <w:szCs w:val="22"/>
-        </w:rPr>
-        <w:t xml:space="preserve"> </w:t>
-      </w:r>
-      <w:r>
-        <w:rPr>
-          <w:rFonts w:ascii="Verdana" w:hAnsi="Verdana"/>
-          <w:sz w:val="22"/>
-          <w:szCs w:val="22"/>
-        </w:rPr>
-        <w:t>Anual</w:t>
-      </w:r>
-      <w:r>
-        <w:rPr>
-          <w:rFonts w:ascii="Verdana" w:hAnsi="Verdana"/>
-          <w:sz w:val="22"/>
-          <w:szCs w:val="22"/>
-        </w:rPr>
-        <w:t xml:space="preserve"> / IGPM-FGV</w:t>
-      </w:r>
-      <w:r>
-        <w:rPr>
-          <w:rFonts w:ascii="Verdana" w:hAnsi="Verdana"/>
-          <w:sz w:val="22"/>
-          <w:szCs w:val="22"/>
-        </w:rPr>
-        <w:t>.</w:t>
-      </w:r>
-      <w:r>
-        <w:rPr>
-          <w:rFonts w:ascii="Verdana" w:hAnsi="Verdana"/>
-          <w:sz w:val="22"/>
-          <w:szCs w:val="22"/>
-        </w:rPr>
-        <w:t xml:space="preserve"> </w:t>
-      </w:r>
-    </w:p>
-    <w:p>
-      <w:pPr>
-        <w:rPr>
-          <w:rFonts w:ascii="Verdana" w:hAnsi="Verdana"/>
-          <w:sz w:val="22"/>
-          <w:szCs w:val="22"/>
-        </w:rPr>
-      </w:pPr>
-    </w:p>
-    <w:p>
-      <w:pPr>
-        <w:rPr>
-          <w:rFonts w:ascii="Verdana" w:hAnsi="Verdana"/>
-          <w:sz w:val="22"/>
-          <w:szCs w:val="22"/>
-        </w:rPr>
-      </w:pPr>
-      <w:r>
-        <w:rPr>
-          <w:rFonts w:ascii="Verdana" w:hAnsi="Verdana"/>
-          <w:sz w:val="22"/>
-          <w:szCs w:val="22"/>
-        </w:rPr>
-        <w:t>III - Data de Pag</w:t>
-      </w:r>
-      <w:r>
-        <w:rPr>
-          <w:rFonts w:ascii="Verdana" w:hAnsi="Verdana"/>
-          <w:sz w:val="22"/>
-          <w:szCs w:val="22"/>
-        </w:rPr>
-        <w:t>amento de aluguel: To</w:t>
-      </w:r>
-      <w:r>
-        <w:rPr>
-          <w:rFonts w:ascii="Verdana" w:hAnsi="Verdana"/>
-          <w:sz w:val="22"/>
-          <w:szCs w:val="22"/>
-        </w:rPr>
-        <w:t>do dia</w:t>
-      </w:r>
-      <w:r>
-        <w:rPr>
-          <w:rFonts w:ascii="Verdana" w:hAnsi="Verdana"/>
-          <w:sz w:val="22"/>
-          <w:szCs w:val="22"/>
-        </w:rPr>
-        <w:t xml:space="preserve"> </w:t>
-      </w:r>
-      <w:r>
-        <w:rPr>
-          <w:rFonts w:ascii="Verdana" w:hAnsi="Verdana"/>
-          <w:sz w:val="22"/>
-          <w:szCs w:val="22"/>
-        </w:rPr>
-        <w:t>$</w:t>
-      </w:r>
-      <w:proofErr w:type="gramStart"/>
-      <w:r>
-        <w:rPr>
-          <w:rFonts w:ascii="Verdana" w:hAnsi="Verdana"/>
-          <w:sz w:val="22"/>
-          <w:szCs w:val="22"/>
-        </w:rPr>
-        <w:t>{</w:t>
-      </w:r>
-      <w:proofErr w:type="gramEnd"/>
-      <w:r>
-        <w:rPr>
-          <w:rFonts w:ascii="Verdana" w:hAnsi="Verdana"/>
-          <w:sz w:val="22"/>
-          <w:szCs w:val="22"/>
-        </w:rPr>
-        <w:t>DIA_VENCIMENTO}</w:t>
-      </w:r>
-      <w:r>
-        <w:rPr>
-          <w:rFonts w:ascii="Verdana" w:hAnsi="Verdana"/>
-          <w:sz w:val="22"/>
-          <w:szCs w:val="22"/>
-        </w:rPr>
-        <w:t xml:space="preserve"> </w:t>
-      </w:r>
-      <w:r>
-        <w:rPr>
-          <w:rFonts w:ascii="Verdana" w:hAnsi="Verdana"/>
-          <w:sz w:val="22"/>
-          <w:szCs w:val="22"/>
-        </w:rPr>
-        <w:t>de cada mês</w:t>
-      </w:r>
-      <w:r>
-        <w:rPr>
-          <w:rFonts w:ascii="Verdana" w:hAnsi="Verdana"/>
-          <w:sz w:val="22"/>
-          <w:szCs w:val="22"/>
-        </w:rPr>
-        <w:t>.</w:t>
-      </w:r>
-    </w:p>
-    <w:p>
-      <w:pPr>
-        <w:rPr>
-          <w:rFonts w:ascii="Verdana" w:hAnsi="Verdana"/>
-          <w:sz w:val="22"/>
-          <w:szCs w:val="22"/>
-        </w:rPr>
-      </w:pPr>
-    </w:p>
-    <w:p>
-      <w:pPr>
-        <w:rPr>
-          <w:rFonts w:ascii="Verdana" w:hAnsi="Verdana"/>
-          <w:sz w:val="22"/>
-          <w:szCs w:val="22"/>
-        </w:rPr>
-      </w:pPr>
-      <w:r>
-        <w:rPr>
-          <w:rFonts w:ascii="Verdana" w:hAnsi="Verdana"/>
-          <w:sz w:val="22"/>
-          <w:szCs w:val="22"/>
-        </w:rPr>
-        <w:t>I</w:t>
-      </w:r>
-      <w:r>
-        <w:rPr>
-          <w:rFonts w:ascii="Verdana" w:hAnsi="Verdana"/>
-          <w:sz w:val="22"/>
-          <w:szCs w:val="22"/>
-        </w:rPr>
-        <w:t>V</w:t>
-      </w:r>
-      <w:r>
-        <w:rPr>
-          <w:rFonts w:ascii="Verdana" w:hAnsi="Verdana"/>
-          <w:sz w:val="22"/>
-          <w:szCs w:val="22"/>
-        </w:rPr>
-        <w:t xml:space="preserve"> </w:t>
-      </w:r>
-      <w:r>
-        <w:rPr>
-          <w:rFonts w:ascii="Verdana" w:hAnsi="Verdana"/>
-          <w:sz w:val="22"/>
-          <w:szCs w:val="22"/>
-        </w:rPr>
-        <w:t>- Prazo de locação</w:t>
-      </w:r>
-      <w:r>
-        <w:rPr>
-          <w:rFonts w:ascii="Verdana" w:hAnsi="Verdana"/>
-          <w:sz w:val="22"/>
-          <w:szCs w:val="22"/>
-        </w:rPr>
-        <w:t>:</w:t>
-      </w:r>
-      <w:r>
-        <w:rPr>
-          <w:rFonts w:ascii="Verdana" w:hAnsi="Verdana"/>
-          <w:sz w:val="22"/>
-          <w:szCs w:val="22"/>
-        </w:rPr>
-        <w:t xml:space="preserve"> </w:t>
-      </w:r>
-      <w:r>
-        <w:rPr>
-          <w:rFonts w:ascii="Verdana" w:hAnsi="Verdana"/>
-          <w:sz w:val="22"/>
-          <w:szCs w:val="22"/>
-        </w:rPr>
-        <w:t>$</w:t>
-      </w:r>
-      <w:proofErr w:type="gramStart"/>
-      <w:r>
-        <w:rPr>
-          <w:rFonts w:ascii="Verdana" w:hAnsi="Verdana"/>
-          <w:sz w:val="22"/>
-          <w:szCs w:val="22"/>
-        </w:rPr>
-        <w:t>{</w:t>
-      </w:r>
-      <w:proofErr w:type="gramEnd"/>
-      <w:r>
-        <w:rPr>
-          <w:rFonts w:ascii="Verdana" w:hAnsi="Verdana"/>
-          <w:sz w:val="22"/>
-          <w:szCs w:val="22"/>
-        </w:rPr>
-        <w:t>PRAZO_CONTRATO</w:t>
-      </w:r>
-      <w:r>
-        <w:rPr>
-          <w:rFonts w:ascii="Verdana" w:hAnsi="Verdana"/>
-          <w:sz w:val="22"/>
-          <w:szCs w:val="22"/>
-        </w:rPr>
-        <w:t xml:space="preserve">} </w:t>
-      </w:r>
-      <w:r>
-        <w:rPr>
-          <w:rFonts w:ascii="Verdana" w:hAnsi="Verdana"/>
-          <w:sz w:val="22"/>
-          <w:szCs w:val="22"/>
-        </w:rPr>
-        <w:t>meses.</w:t>
-      </w:r>
-    </w:p>
-    <w:p>
-      <w:pPr>
-        <w:rPr>
-          <w:rFonts w:ascii="Verdana" w:hAnsi="Verdana"/>
-          <w:sz w:val="22"/>
-          <w:szCs w:val="22"/>
-        </w:rPr>
-      </w:pPr>
-    </w:p>
-    <w:p>
-      <w:pPr>
-        <w:rPr>
-          <w:rFonts w:ascii="Verdana" w:hAnsi="Verdana"/>
-          <w:sz w:val="22"/>
-          <w:szCs w:val="22"/>
-        </w:rPr>
-      </w:pPr>
-      <w:r>
-        <w:rPr>
-          <w:rFonts w:ascii="Verdana" w:hAnsi="Verdana"/>
-          <w:sz w:val="22"/>
-          <w:szCs w:val="22"/>
-        </w:rPr>
-        <w:t xml:space="preserve">V - </w:t>
-      </w:r>
-      <w:r>
-        <w:rPr>
-          <w:rFonts w:ascii="Verdana" w:hAnsi="Verdana"/>
-          <w:sz w:val="22"/>
-          <w:szCs w:val="22"/>
-        </w:rPr>
-        <w:t>In</w:t>
-      </w:r>
-      <w:r>
-        <w:rPr>
-          <w:rFonts w:ascii="Verdana" w:hAnsi="Verdana"/>
-          <w:sz w:val="22"/>
-          <w:szCs w:val="22"/>
-        </w:rPr>
-        <w:t>ic</w:t>
-      </w:r>
-      <w:r>
-        <w:rPr>
-          <w:rFonts w:ascii="Verdana" w:hAnsi="Verdana"/>
-          <w:sz w:val="22"/>
-          <w:szCs w:val="22"/>
-        </w:rPr>
-        <w:t>i</w:t>
-      </w:r>
-      <w:r>
-        <w:rPr>
-          <w:rFonts w:ascii="Verdana" w:hAnsi="Verdana"/>
-          <w:sz w:val="22"/>
-          <w:szCs w:val="22"/>
-        </w:rPr>
-        <w:t>o da Locação:</w:t>
-      </w:r>
-      <w:r>
-        <w:rPr>
-          <w:rFonts w:ascii="Verdana" w:hAnsi="Verdana"/>
-          <w:sz w:val="22"/>
-          <w:szCs w:val="22"/>
-        </w:rPr>
-        <w:t xml:space="preserve"> </w:t>
-      </w:r>
-      <w:r>
-        <w:rPr>
-          <w:rFonts w:ascii="Verdana" w:hAnsi="Verdana"/>
-          <w:sz w:val="22"/>
-          <w:szCs w:val="22"/>
-        </w:rPr>
-        <w:t>$</w:t>
-      </w:r>
-      <w:proofErr w:type="gramStart"/>
-      <w:r>
-        <w:rPr>
-          <w:rFonts w:ascii="Verdana" w:hAnsi="Verdana"/>
-          <w:sz w:val="22"/>
-          <w:szCs w:val="22"/>
-        </w:rPr>
-        <w:t>{</w:t>
-      </w:r>
-      <w:proofErr w:type="gramEnd"/>
-      <w:r>
-        <w:rPr>
-          <w:rFonts w:ascii="Verdana" w:hAnsi="Verdana"/>
-          <w:sz w:val="22"/>
-          <w:szCs w:val="22"/>
-        </w:rPr>
-        <w:t>DATA_INICIO</w:t>
-      </w:r>
-      <w:r>
-        <w:rPr>
-          <w:rFonts w:ascii="Verdana" w:hAnsi="Verdana"/>
-          <w:sz w:val="22"/>
-          <w:szCs w:val="22"/>
-        </w:rPr>
-        <w:t>}</w:t>
-      </w:r>
-      <w:r>
-        <w:rPr>
-          <w:rFonts w:ascii="Verdana" w:hAnsi="Verdana"/>
-          <w:sz w:val="22"/>
-          <w:szCs w:val="22"/>
-        </w:rPr>
-        <w:t>.</w:t>
-      </w:r>
-    </w:p>
-    <w:p>
-      <w:pPr>
-        <w:rPr>
-          <w:rFonts w:ascii="Verdana" w:hAnsi="Verdana"/>
-          <w:sz w:val="22"/>
-          <w:szCs w:val="22"/>
-        </w:rPr>
-      </w:pPr>
-    </w:p>
-    <w:p>
-      <w:pPr>
-        <w:rPr>
-          <w:rFonts w:ascii="Verdana" w:hAnsi="Verdana"/>
-          <w:sz w:val="22"/>
-          <w:szCs w:val="22"/>
-        </w:rPr>
-      </w:pPr>
-      <w:r>
-        <w:rPr>
-          <w:rFonts w:ascii="Verdana" w:hAnsi="Verdana"/>
-          <w:sz w:val="22"/>
-          <w:szCs w:val="22"/>
-        </w:rPr>
-        <w:t>VI - Términ</w:t>
-      </w:r>
-      <w:r>
-        <w:rPr>
-          <w:rFonts w:ascii="Verdana" w:hAnsi="Verdana"/>
-          <w:sz w:val="22"/>
-          <w:szCs w:val="22"/>
-        </w:rPr>
-        <w:t>o da Lo</w:t>
-      </w:r>
-      <w:r>
-        <w:rPr>
-          <w:rFonts w:ascii="Verdana" w:hAnsi="Verdana"/>
-          <w:sz w:val="22"/>
-          <w:szCs w:val="22"/>
-        </w:rPr>
-        <w:t>cação:</w:t>
-      </w:r>
-      <w:r>
-        <w:rPr>
-          <w:rFonts w:ascii="Verdana" w:hAnsi="Verdana"/>
-          <w:sz w:val="22"/>
-          <w:szCs w:val="22"/>
-        </w:rPr>
-        <w:t xml:space="preserve"> </w:t>
-      </w:r>
-      <w:r>
-        <w:rPr>
-          <w:rFonts w:ascii="Verdana" w:hAnsi="Verdana"/>
-          <w:sz w:val="22"/>
-          <w:szCs w:val="22"/>
-        </w:rPr>
-        <w:t>$</w:t>
-      </w:r>
-      <w:proofErr w:type="gramStart"/>
-      <w:r>
-        <w:rPr>
-          <w:rFonts w:ascii="Verdana" w:hAnsi="Verdana"/>
-          <w:sz w:val="22"/>
-          <w:szCs w:val="22"/>
-        </w:rPr>
-        <w:t>{</w:t>
-      </w:r>
-      <w:proofErr w:type="gramEnd"/>
-      <w:r>
-        <w:rPr>
-          <w:rFonts w:ascii="Verdana" w:hAnsi="Verdana"/>
-          <w:sz w:val="22"/>
-          <w:szCs w:val="22"/>
-        </w:rPr>
-        <w:t>DATA_FIM}.</w:t>
-      </w:r>
-    </w:p>
-    <w:p>
-      <w:pPr>
-        <w:jc w:val="both"/>
-        <w:rPr>
-          <w:rFonts w:ascii="Verdana" w:hAnsi="Verdana"/>
-          <w:sz w:val="22"/>
-          <w:szCs w:val="22"/>
-          <w:u w:val="single"/>
-        </w:rPr>
-      </w:pPr>
-    </w:p>
-    <w:p>
-      <w:pPr>
-        <w:jc w:val="both"/>
-        <w:rPr>
-          <w:rFonts w:ascii="Verdana" w:hAnsi="Verdana"/>
-          <w:sz w:val="22"/>
-          <w:szCs w:val="22"/>
-        </w:rPr>
-      </w:pPr>
-      <w:r>
-        <w:rPr>
-          <w:rFonts w:ascii="Verdana" w:hAnsi="Verdana"/>
-          <w:sz w:val="22"/>
-          <w:szCs w:val="22"/>
-        </w:rPr>
-        <w:t>VII</w:t>
-      </w:r>
-      <w:r>
-        <w:rPr>
-          <w:rFonts w:ascii="Verdana" w:hAnsi="Verdana"/>
-          <w:sz w:val="22"/>
-          <w:szCs w:val="22"/>
-        </w:rPr>
-        <w:t xml:space="preserve"> </w:t>
-      </w:r>
-      <w:r>
-        <w:rPr>
-          <w:rFonts w:ascii="Verdana" w:hAnsi="Verdana"/>
-          <w:sz w:val="22"/>
-          <w:szCs w:val="22"/>
-        </w:rPr>
-        <w:t xml:space="preserve">- Imposto </w:t>
-      </w:r>
-      <w:r>
-        <w:rPr>
-          <w:rFonts w:ascii="Verdana" w:hAnsi="Verdana"/>
-          <w:sz w:val="22"/>
-          <w:szCs w:val="22"/>
-        </w:rPr>
-        <w:t xml:space="preserve">Predial e Territorial Urbano </w:t>
-      </w:r>
-      <w:r>
-        <w:rPr>
-          <w:rFonts w:ascii="Verdana" w:hAnsi="Verdana"/>
-          <w:sz w:val="22"/>
-          <w:szCs w:val="22"/>
-        </w:rPr>
-        <w:t>POR CONTA DO LOCA</w:t>
-      </w:r>
-      <w:r>
-        <w:rPr>
-          <w:rFonts w:ascii="Verdana" w:hAnsi="Verdana"/>
-          <w:sz w:val="22"/>
-          <w:szCs w:val="22"/>
-        </w:rPr>
-        <w:t>TÁRIO</w:t>
-      </w:r>
-      <w:r>
-        <w:rPr>
-          <w:rFonts w:ascii="Verdana" w:hAnsi="Verdana"/>
-          <w:sz w:val="22"/>
-          <w:szCs w:val="22"/>
-        </w:rPr>
-        <w:t>.</w:t>
-      </w:r>
-      <w:r>
-        <w:rPr>
-          <w:rFonts w:ascii="Verdana" w:hAnsi="Verdana"/>
-          <w:sz w:val="22"/>
-          <w:szCs w:val="22"/>
-        </w:rPr>
-        <w:t xml:space="preserve"> Correspondente ao percentual de </w:t>
-      </w:r>
-      <w:r>
-        <w:rPr>
-          <w:rFonts w:ascii="Verdana" w:hAnsi="Verdana"/>
-          <w:sz w:val="22"/>
-          <w:szCs w:val="22"/>
-        </w:rPr>
-        <w:t>$</w:t>
-      </w:r>
-      <w:proofErr w:type="gramStart"/>
-      <w:r>
-        <w:rPr>
-          <w:rFonts w:ascii="Verdana" w:hAnsi="Verdana"/>
-          <w:sz w:val="22"/>
-          <w:szCs w:val="22"/>
-        </w:rPr>
-        <w:t>{</w:t>
-      </w:r>
-      <w:proofErr w:type="gramEnd"/>
-      <w:r>
-        <w:rPr>
-          <w:rFonts w:ascii="Verdana" w:hAnsi="Verdana"/>
-          <w:sz w:val="22"/>
-          <w:szCs w:val="22"/>
-        </w:rPr>
-        <w:t>PERCENTUAL_IPTU</w:t>
-      </w:r>
-      <w:r>
-        <w:rPr>
-          <w:rFonts w:ascii="Verdana" w:hAnsi="Verdana"/>
-          <w:sz w:val="22"/>
-          <w:szCs w:val="22"/>
-        </w:rPr>
-        <w:t>}</w:t>
-      </w:r>
-      <w:r>
-        <w:rPr>
-          <w:rFonts w:ascii="Verdana" w:hAnsi="Verdana"/>
-          <w:sz w:val="22"/>
-          <w:szCs w:val="22"/>
-        </w:rPr>
-        <w:t xml:space="preserve"> </w:t>
-      </w:r>
-      <w:bookmarkStart w:id="0" w:name="_GoBack"/>
-      <w:bookmarkEnd w:id="0"/>
-      <w:r>
-        <w:rPr>
-          <w:rFonts w:ascii="Verdana" w:hAnsi="Verdana"/>
-          <w:sz w:val="22"/>
-          <w:szCs w:val="22"/>
-        </w:rPr>
-        <w:t>%</w:t>
-      </w:r>
-      <w:r>
-        <w:rPr>
-          <w:rFonts w:ascii="Verdana" w:hAnsi="Verdana"/>
-          <w:sz w:val="22"/>
-          <w:szCs w:val="22"/>
-        </w:rPr>
-        <w:t xml:space="preserve">, classificação fiscal junto à Prefeitura sob nº </w:t>
-      </w:r>
-      <w:r>
-        <w:rPr>
-          <w:rFonts w:ascii="Verdana" w:hAnsi="Verdana"/>
-          <w:sz w:val="22"/>
-          <w:szCs w:val="22"/>
-        </w:rPr>
-        <w:t>${</w:t>
-      </w:r>
-      <w:r>
-        <w:rPr>
-          <w:rFonts w:ascii="Verdana" w:hAnsi="Verdana"/>
-          <w:sz w:val="22"/>
-          <w:szCs w:val="22"/>
-        </w:rPr>
-        <w:t>CLASSIFICACAO_FISCAL</w:t>
-      </w:r>
-      <w:r>
-        <w:rPr>
-          <w:rFonts w:ascii="Verdana" w:hAnsi="Verdana"/>
-          <w:sz w:val="22"/>
-          <w:szCs w:val="22"/>
-        </w:rPr>
-        <w:t>}</w:t>
-      </w:r>
-      <w:r>
-        <w:rPr>
-          <w:rFonts w:ascii="Verdana" w:hAnsi="Verdana"/>
-          <w:sz w:val="22"/>
-          <w:szCs w:val="22"/>
-        </w:rPr>
-        <w:t>.</w:t>
-      </w:r>
-    </w:p>
-    <w:p>
-      <w:pPr>
-        <w:jc w:val="both"/>
-        <w:rPr>
-          <w:rFonts w:ascii="Verdana" w:hAnsi="Verdana"/>
-          <w:sz w:val="22"/>
-          <w:szCs w:val="22"/>
-          <w:u w:val="single"/>
-        </w:rPr>
-      </w:pPr>
-    </w:p>
-    <w:p>
-      <w:pPr>
-        <w:jc w:val="both"/>
-        <w:rPr>
-          <w:rFonts w:ascii="Verdana" w:hAnsi="Verdana"/>
-          <w:sz w:val="22"/>
-          <w:szCs w:val="22"/>
-        </w:rPr>
-      </w:pPr>
-      <w:r>
-        <w:rPr>
-          <w:rFonts w:ascii="Verdana" w:hAnsi="Verdana"/>
-          <w:sz w:val="22"/>
-          <w:szCs w:val="22"/>
-        </w:rPr>
-        <w:t xml:space="preserve">VIII - O imóvel foi locado para </w:t>
-      </w:r>
-      <w:r>
-        <w:rPr>
-          <w:rFonts w:ascii="Verdana" w:hAnsi="Verdana"/>
-          <w:sz w:val="22"/>
-          <w:szCs w:val="22"/>
-        </w:rPr>
-        <w:t>$</w:t>
-      </w:r>
-      <w:proofErr w:type="gramStart"/>
-      <w:r>
-        <w:rPr>
-          <w:rFonts w:ascii="Verdana" w:hAnsi="Verdana"/>
-          <w:sz w:val="22"/>
-          <w:szCs w:val="22"/>
-        </w:rPr>
-        <w:t>{</w:t>
-      </w:r>
-      <w:proofErr w:type="gramEnd"/>
-      <w:r>
-        <w:rPr>
-          <w:rFonts w:ascii="Verdana" w:hAnsi="Verdana"/>
-          <w:sz w:val="22"/>
-          <w:szCs w:val="22"/>
-        </w:rPr>
-        <w:t>NUMERO_PESSOAS}</w:t>
-      </w:r>
-      <w:r>
-        <w:rPr>
-          <w:rFonts w:ascii="Verdana" w:hAnsi="Verdana"/>
-          <w:sz w:val="22"/>
-          <w:szCs w:val="22"/>
-        </w:rPr>
-        <w:t xml:space="preserve"> </w:t>
-      </w:r>
-      <w:r>
-        <w:rPr>
-          <w:rFonts w:ascii="Verdana" w:hAnsi="Verdana"/>
-          <w:sz w:val="22"/>
-          <w:szCs w:val="22"/>
-        </w:rPr>
-        <w:t xml:space="preserve">pessoas, não podendo levar mais pessoas para residir no imóvel sem autorização por escrito do locador ou </w:t>
-      </w:r>
-      <w:proofErr w:type="gramStart"/>
-      <w:r>
-        <w:rPr>
-          <w:rFonts w:ascii="Verdana" w:hAnsi="Verdana"/>
-          <w:sz w:val="22"/>
-          <w:szCs w:val="22"/>
-        </w:rPr>
-        <w:t>administradora</w:t>
-      </w:r>
-      <w:proofErr w:type="gramEnd"/>
-      <w:r>
-        <w:rPr>
-          <w:rFonts w:ascii="Verdana" w:hAnsi="Verdana"/>
-          <w:sz w:val="22"/>
-          <w:szCs w:val="22"/>
-        </w:rPr>
-        <w:t>, sob pena de ser considerado rescindido o presente contrato, conforme clausula vigésima- terceira.</w:t>
+          <w:sz w:val="22"/>
+          <w:szCs w:val="22"/>
+        </w:rPr>
+        <w:t>pessoas, não podendo levar mais pessoas para residir no imóvel sem autorização por escrito do locador ou administradora, sob pena de ser considerado rescindido o presente contrato, conforme clausula vigésima- terceira.</w:t>
       </w:r>
     </w:p>
     <w:p>
@@ -9340,7 +9304,6 @@
         </w:rPr>
         <w:t>ré,</w:t>
       </w:r>
-      <w:proofErr w:type="gramStart"/>
       <w:r>
         <w:rPr>
           <w:rFonts w:ascii="Verdana" w:hAnsi="Verdana"/>
@@ -9351,13 +9314,36 @@
       </w:r>
       <w:r>
         <w:rPr>
-          <w:rFonts w:ascii="Verdana" w:hAnsi="Verdana"/>
-          <w:sz w:val="22"/>
-          <w:szCs w:val="22"/>
-        </w:rPr>
-        <w:t xml:space="preserve">   </w:t>
-      </w:r>
-      <w:proofErr w:type="gramEnd"/>
+          <w:rFonts w:ascii="Verdana" w:hAnsi="Verdana" w:cs="Segoe UI"/>
+          <w:sz w:val="22"/>
+          <w:szCs w:val="22"/>
+        </w:rPr>
+        <w:t>${</w:t>
+      </w:r>
+      <w:r>
+        <w:rPr>
+          <w:rFonts w:ascii="Verdana" w:hAnsi="Verdana" w:cs="Segoe UI"/>
+          <w:sz w:val="22"/>
+          <w:szCs w:val="22"/>
+        </w:rPr>
+        <w:t>DAY</w:t>
+      </w:r>
+      <w:r>
+        <w:rPr>
+          <w:rFonts w:ascii="Verdana" w:hAnsi="Verdana" w:cs="Segoe UI"/>
+          <w:sz w:val="22"/>
+          <w:szCs w:val="22"/>
+        </w:rPr>
+        <w:t>}</w:t>
+      </w:r>
+      <w:r>
+        <w:rPr>
+          <w:rFonts w:ascii="Verdana" w:hAnsi="Verdana"/>
+          <w:sz w:val="22"/>
+          <w:szCs w:val="22"/>
+        </w:rPr>
+        <w:t xml:space="preserve"> </w:t>
+      </w:r>
       <w:r>
         <w:rPr>
           <w:rFonts w:ascii="Verdana" w:hAnsi="Verdana"/>
@@ -9368,11 +9354,27 @@
       </w:r>
       <w:r>
         <w:rPr>
-          <w:rFonts w:ascii="Verdana" w:hAnsi="Verdana"/>
-          <w:sz w:val="22"/>
-          <w:szCs w:val="22"/>
-        </w:rPr>
-        <w:t xml:space="preserve">                </w:t>
+          <w:rFonts w:ascii="Verdana" w:hAnsi="Verdana" w:cs="Segoe UI"/>
+          <w:sz w:val="22"/>
+          <w:szCs w:val="22"/>
+        </w:rPr>
+        <w:t>${</w:t>
+      </w:r>
+      <w:r>
+        <w:rPr>
+          <w:rFonts w:ascii="Verdana" w:hAnsi="Verdana" w:cs="Segoe UI"/>
+          <w:sz w:val="22"/>
+          <w:szCs w:val="22"/>
+        </w:rPr>
+        <w:t>MONTH</w:t>
+      </w:r>
+      <w:r>
+        <w:rPr>
+          <w:rFonts w:ascii="Verdana" w:hAnsi="Verdana" w:cs="Segoe UI"/>
+          <w:sz w:val="22"/>
+          <w:szCs w:val="22"/>
+        </w:rPr>
+        <w:t>}</w:t>
       </w:r>
       <w:r>
         <w:rPr>
@@ -9382,23 +9384,47 @@
         </w:rPr>
         <w:t xml:space="preserve"> </w:t>
       </w:r>
-      <w:proofErr w:type="spellStart"/>
-      <w:r>
-        <w:rPr>
-          <w:rFonts w:ascii="Verdana" w:hAnsi="Verdana"/>
-          <w:sz w:val="22"/>
-          <w:szCs w:val="22"/>
-        </w:rPr>
-        <w:t>de</w:t>
-      </w:r>
-      <w:proofErr w:type="spellEnd"/>
-      <w:r>
-        <w:rPr>
-          <w:rFonts w:ascii="Verdana" w:hAnsi="Verdana"/>
-          <w:sz w:val="22"/>
-          <w:szCs w:val="22"/>
-        </w:rPr>
-        <w:t xml:space="preserve"> 2021.</w:t>
+      <w:r>
+        <w:rPr>
+          <w:rFonts w:ascii="Verdana" w:hAnsi="Verdana"/>
+          <w:sz w:val="22"/>
+          <w:szCs w:val="22"/>
+        </w:rPr>
+        <w:t xml:space="preserve">de </w:t>
+      </w:r>
+      <w:r>
+        <w:rPr>
+          <w:rFonts w:ascii="Verdana" w:hAnsi="Verdana" w:cs="Segoe UI"/>
+          <w:sz w:val="22"/>
+          <w:szCs w:val="22"/>
+        </w:rPr>
+        <w:t>${</w:t>
+      </w:r>
+      <w:r>
+        <w:rPr>
+          <w:rFonts w:ascii="Verdana" w:hAnsi="Verdana" w:cs="Segoe UI"/>
+          <w:sz w:val="22"/>
+          <w:szCs w:val="22"/>
+        </w:rPr>
+        <w:t>YEAR</w:t>
+      </w:r>
+      <w:bookmarkStart w:id="0" w:name="_GoBack"/>
+      <w:bookmarkEnd w:id="0"/>
+      <w:r>
+        <w:rPr>
+          <w:rFonts w:ascii="Verdana" w:hAnsi="Verdana" w:cs="Segoe UI"/>
+          <w:sz w:val="22"/>
+          <w:szCs w:val="22"/>
+        </w:rPr>
+        <w:t>}</w:t>
+      </w:r>
+      <w:r>
+        <w:rPr>
+          <w:rFonts w:ascii="Verdana" w:hAnsi="Verdana"/>
+          <w:sz w:val="22"/>
+          <w:szCs w:val="22"/>
+        </w:rPr>
+        <w:t>.</w:t>
       </w:r>
     </w:p>
     <w:p>
@@ -10157,7 +10183,7 @@
         <w:rStyle w:val="Nmerodepgina"/>
         <w:noProof/>
       </w:rPr>
-      <w:t>1</w:t>
+      <w:t>10</w:t>
     </w:r>
     <w:r>
       <w:rPr>
@@ -10350,7 +10376,7 @@
         <w:rStyle w:val="Nmerodepgina"/>
         <w:noProof/>
       </w:rPr>
-      <w:t>1</w:t>
+      <w:t>10</w:t>
     </w:r>
     <w:r>
       <w:rPr>
@@ -11725,7 +11751,7 @@
 </file>
 
 <file path=customXml/itemProps1.xml><?xml version="1.0" encoding="utf-8"?>
-<ds:datastoreItem xmlns:ds="http://schemas.openxmlformats.org/officeDocument/2006/customXml" ds:itemID="{9C68090D-B335-415B-BF73-D022A42C842A}">
+<ds:datastoreItem xmlns:ds="http://schemas.openxmlformats.org/officeDocument/2006/customXml" ds:itemID="{01FF9D39-D9EF-4C67-942B-3BB89298E40E}">
   <ds:schemaRefs>
     <ds:schemaRef ds:uri="http://schemas.openxmlformats.org/officeDocument/2006/bibliography"/>
   </ds:schemaRefs>

</xml_diff>

<commit_message>
ajuste no contrato de locacao
</commit_message>
<xml_diff>
--- a/gerenciador/httpdocs/furniture/docx/location/newnewcontract.docx
+++ b/gerenciador/httpdocs/furniture/docx/location/newnewcontract.docx
@@ -9318,7 +9318,23 @@
           <w:sz w:val="22"/>
           <w:szCs w:val="22"/>
         </w:rPr>
-        <w:t>${</w:t>
+        <w:t>${DAY}</w:t>
+      </w:r>
+      <w:r>
+        <w:rPr>
+          <w:rFonts w:ascii="Verdana" w:hAnsi="Verdana"/>
+          <w:sz w:val="22"/>
+          <w:szCs w:val="22"/>
+        </w:rPr>
+        <w:t xml:space="preserve"> </w:t>
+      </w:r>
+      <w:r>
+        <w:rPr>
+          <w:rFonts w:ascii="Verdana" w:hAnsi="Verdana"/>
+          <w:sz w:val="22"/>
+          <w:szCs w:val="22"/>
+        </w:rPr>
+        <w:t xml:space="preserve">de </w:t>
       </w:r>
       <w:r>
         <w:rPr>
@@ -9326,7 +9342,23 @@
           <w:sz w:val="22"/>
           <w:szCs w:val="22"/>
         </w:rPr>
-        <w:t>DAY</w:t>
+        <w:t>${MONTH}</w:t>
+      </w:r>
+      <w:r>
+        <w:rPr>
+          <w:rFonts w:ascii="Verdana" w:hAnsi="Verdana"/>
+          <w:sz w:val="22"/>
+          <w:szCs w:val="22"/>
+        </w:rPr>
+        <w:t xml:space="preserve"> </w:t>
+      </w:r>
+      <w:r>
+        <w:rPr>
+          <w:rFonts w:ascii="Verdana" w:hAnsi="Verdana"/>
+          <w:sz w:val="22"/>
+          <w:szCs w:val="22"/>
+        </w:rPr>
+        <w:t xml:space="preserve">de </w:t>
       </w:r>
       <w:r>
         <w:rPr>
@@ -9334,189 +9366,280 @@
           <w:sz w:val="22"/>
           <w:szCs w:val="22"/>
         </w:rPr>
-        <w:t>}</w:t>
-      </w:r>
-      <w:r>
-        <w:rPr>
-          <w:rFonts w:ascii="Verdana" w:hAnsi="Verdana"/>
-          <w:sz w:val="22"/>
-          <w:szCs w:val="22"/>
-        </w:rPr>
-        <w:t xml:space="preserve"> </w:t>
-      </w:r>
-      <w:r>
-        <w:rPr>
-          <w:rFonts w:ascii="Verdana" w:hAnsi="Verdana"/>
-          <w:sz w:val="22"/>
-          <w:szCs w:val="22"/>
-        </w:rPr>
-        <w:t xml:space="preserve">de </w:t>
+        <w:t>${YEAR}</w:t>
+      </w:r>
+      <w:r>
+        <w:rPr>
+          <w:rFonts w:ascii="Verdana" w:hAnsi="Verdana"/>
+          <w:sz w:val="22"/>
+          <w:szCs w:val="22"/>
+        </w:rPr>
+        <w:t>.</w:t>
+      </w:r>
+    </w:p>
+    <w:p>
+      <w:pPr>
+        <w:rPr>
+          <w:rFonts w:ascii="Verdana" w:hAnsi="Verdana"/>
+          <w:sz w:val="22"/>
+          <w:szCs w:val="22"/>
+        </w:rPr>
+      </w:pPr>
+    </w:p>
+    <w:p>
+      <w:pPr>
+        <w:rPr>
+          <w:rFonts w:ascii="Verdana" w:hAnsi="Verdana"/>
+          <w:b/>
+          <w:sz w:val="22"/>
+          <w:szCs w:val="22"/>
+        </w:rPr>
+      </w:pPr>
+    </w:p>
+    <w:p>
+      <w:pPr>
+        <w:rPr>
+          <w:rFonts w:ascii="Verdana" w:hAnsi="Verdana"/>
+          <w:b/>
+          <w:sz w:val="22"/>
+          <w:szCs w:val="22"/>
+        </w:rPr>
+      </w:pPr>
+    </w:p>
+    <w:p>
+      <w:pPr>
+        <w:rPr>
+          <w:rFonts w:ascii="Verdana" w:hAnsi="Verdana"/>
+          <w:b/>
+          <w:sz w:val="22"/>
+          <w:szCs w:val="22"/>
+        </w:rPr>
+      </w:pPr>
+      <w:r>
+        <w:rPr>
+          <w:rFonts w:ascii="Verdana" w:hAnsi="Verdana"/>
+          <w:b/>
+          <w:sz w:val="22"/>
+          <w:szCs w:val="22"/>
+        </w:rPr>
+        <w:t>___________________</w:t>
+      </w:r>
+      <w:r>
+        <w:rPr>
+          <w:rFonts w:ascii="Verdana" w:hAnsi="Verdana"/>
+          <w:b/>
+          <w:sz w:val="22"/>
+          <w:szCs w:val="22"/>
+        </w:rPr>
+        <w:t>___</w:t>
+      </w:r>
+      <w:r>
+        <w:rPr>
+          <w:rFonts w:ascii="Verdana" w:hAnsi="Verdana"/>
+          <w:b/>
+          <w:sz w:val="22"/>
+          <w:szCs w:val="22"/>
+        </w:rPr>
+        <w:t>_</w:t>
+      </w:r>
+      <w:r>
+        <w:rPr>
+          <w:rFonts w:ascii="Verdana" w:hAnsi="Verdana"/>
+          <w:b/>
+          <w:sz w:val="22"/>
+          <w:szCs w:val="22"/>
+        </w:rPr>
+        <w:t>_______________</w:t>
+      </w:r>
+    </w:p>
+    <w:p>
+      <w:pPr>
+        <w:rPr>
+          <w:rFonts w:ascii="Verdana" w:hAnsi="Verdana"/>
+          <w:sz w:val="22"/>
+          <w:szCs w:val="22"/>
+        </w:rPr>
+      </w:pPr>
+      <w:r>
+        <w:rPr>
+          <w:rFonts w:ascii="Verdana" w:hAnsi="Verdana"/>
+          <w:sz w:val="22"/>
+          <w:szCs w:val="22"/>
+        </w:rPr>
+        <w:t>LOCADOR: LUCIANE NEGÓCIOS IMOBILIÁRIOS.</w:t>
+      </w:r>
+    </w:p>
+    <w:p>
+      <w:pPr>
+        <w:rPr>
+          <w:rFonts w:ascii="Verdana" w:hAnsi="Verdana"/>
+          <w:sz w:val="22"/>
+          <w:szCs w:val="22"/>
+        </w:rPr>
+      </w:pPr>
+    </w:p>
+    <w:p>
+      <w:pPr>
+        <w:rPr>
+          <w:rFonts w:ascii="Verdana" w:hAnsi="Verdana"/>
+          <w:sz w:val="22"/>
+          <w:szCs w:val="22"/>
+          <w:u w:val="single"/>
+        </w:rPr>
+      </w:pPr>
+    </w:p>
+    <w:p>
+      <w:pPr>
+        <w:rPr>
+          <w:rFonts w:ascii="Verdana" w:hAnsi="Verdana"/>
+          <w:sz w:val="22"/>
+          <w:szCs w:val="22"/>
+          <w:u w:val="single"/>
+        </w:rPr>
+      </w:pPr>
+    </w:p>
+    <w:p>
+      <w:pPr>
+        <w:rPr>
+          <w:rFonts w:ascii="Verdana" w:hAnsi="Verdana"/>
+          <w:sz w:val="22"/>
+          <w:szCs w:val="22"/>
+        </w:rPr>
+      </w:pPr>
+      <w:r>
+        <w:rPr>
+          <w:rFonts w:ascii="Verdana" w:hAnsi="Verdana"/>
+          <w:sz w:val="22"/>
+          <w:szCs w:val="22"/>
+          <w:u w:val="single"/>
+        </w:rPr>
+        <w:tab/>
+      </w:r>
+      <w:r>
+        <w:rPr>
+          <w:rFonts w:ascii="Verdana" w:hAnsi="Verdana"/>
+          <w:sz w:val="22"/>
+          <w:szCs w:val="22"/>
+          <w:u w:val="single"/>
+        </w:rPr>
+        <w:tab/>
+      </w:r>
+      <w:r>
+        <w:rPr>
+          <w:rFonts w:ascii="Verdana" w:hAnsi="Verdana"/>
+          <w:sz w:val="22"/>
+          <w:szCs w:val="22"/>
+          <w:u w:val="single"/>
+        </w:rPr>
+        <w:tab/>
+      </w:r>
+      <w:r>
+        <w:rPr>
+          <w:rFonts w:ascii="Verdana" w:hAnsi="Verdana"/>
+          <w:sz w:val="22"/>
+          <w:szCs w:val="22"/>
+          <w:u w:val="single"/>
+        </w:rPr>
+        <w:tab/>
+      </w:r>
+      <w:r>
+        <w:rPr>
+          <w:rFonts w:ascii="Verdana" w:hAnsi="Verdana"/>
+          <w:sz w:val="22"/>
+          <w:szCs w:val="22"/>
+          <w:u w:val="single"/>
+        </w:rPr>
+        <w:tab/>
+      </w:r>
+      <w:r>
+        <w:rPr>
+          <w:rFonts w:ascii="Verdana" w:hAnsi="Verdana"/>
+          <w:sz w:val="22"/>
+          <w:szCs w:val="22"/>
+          <w:u w:val="single"/>
+        </w:rPr>
+        <w:tab/>
+      </w:r>
+      <w:r>
+        <w:rPr>
+          <w:rFonts w:ascii="Verdana" w:hAnsi="Verdana"/>
+          <w:sz w:val="22"/>
+          <w:szCs w:val="22"/>
+          <w:u w:val="single"/>
+        </w:rPr>
+        <w:tab/>
+      </w:r>
+      <w:r>
+        <w:rPr>
+          <w:rFonts w:ascii="Verdana" w:hAnsi="Verdana"/>
+          <w:sz w:val="22"/>
+          <w:szCs w:val="22"/>
+          <w:u w:val="single"/>
+        </w:rPr>
+        <w:tab/>
+        <w:t>__</w:t>
+      </w:r>
+      <w:r>
+        <w:rPr>
+          <w:rFonts w:ascii="Verdana" w:hAnsi="Verdana"/>
+          <w:sz w:val="22"/>
+          <w:szCs w:val="22"/>
+          <w:u w:val="single"/>
+        </w:rPr>
+        <w:t>_</w:t>
+      </w:r>
+    </w:p>
+    <w:p>
+      <w:pPr>
+        <w:rPr>
+          <w:rFonts w:ascii="Verdana" w:hAnsi="Verdana"/>
+          <w:sz w:val="22"/>
+          <w:szCs w:val="22"/>
+        </w:rPr>
+      </w:pPr>
+      <w:r>
+        <w:rPr>
+          <w:rFonts w:ascii="Verdana" w:hAnsi="Verdana"/>
+          <w:sz w:val="22"/>
+          <w:szCs w:val="22"/>
+        </w:rPr>
+        <w:t>LOCA</w:t>
+      </w:r>
+      <w:r>
+        <w:rPr>
+          <w:rFonts w:ascii="Verdana" w:hAnsi="Verdana"/>
+          <w:sz w:val="22"/>
+          <w:szCs w:val="22"/>
+        </w:rPr>
+        <w:t>DOR(A)</w:t>
+      </w:r>
+      <w:r>
+        <w:rPr>
+          <w:rFonts w:ascii="Verdana" w:hAnsi="Verdana"/>
+          <w:sz w:val="22"/>
+          <w:szCs w:val="22"/>
+        </w:rPr>
+        <w:t xml:space="preserve">: </w:t>
       </w:r>
       <w:r>
         <w:rPr>
           <w:rFonts w:ascii="Verdana" w:hAnsi="Verdana" w:cs="Segoe UI"/>
-          <w:sz w:val="22"/>
-          <w:szCs w:val="22"/>
-        </w:rPr>
-        <w:t>${</w:t>
-      </w:r>
-      <w:r>
-        <w:rPr>
-          <w:rFonts w:ascii="Verdana" w:hAnsi="Verdana" w:cs="Segoe UI"/>
-          <w:sz w:val="22"/>
-          <w:szCs w:val="22"/>
-        </w:rPr>
-        <w:t>MONTH</w:t>
-      </w:r>
-      <w:r>
-        <w:rPr>
-          <w:rFonts w:ascii="Verdana" w:hAnsi="Verdana" w:cs="Segoe UI"/>
-          <w:sz w:val="22"/>
-          <w:szCs w:val="22"/>
-        </w:rPr>
-        <w:t>}</w:t>
-      </w:r>
-      <w:r>
-        <w:rPr>
-          <w:rFonts w:ascii="Verdana" w:hAnsi="Verdana"/>
-          <w:sz w:val="22"/>
-          <w:szCs w:val="22"/>
-        </w:rPr>
-        <w:t xml:space="preserve"> </w:t>
-      </w:r>
-      <w:r>
-        <w:rPr>
-          <w:rFonts w:ascii="Verdana" w:hAnsi="Verdana"/>
-          <w:sz w:val="22"/>
-          <w:szCs w:val="22"/>
-        </w:rPr>
-        <w:t xml:space="preserve">de </w:t>
-      </w:r>
-      <w:r>
-        <w:rPr>
-          <w:rFonts w:ascii="Verdana" w:hAnsi="Verdana" w:cs="Segoe UI"/>
-          <w:sz w:val="22"/>
-          <w:szCs w:val="22"/>
-        </w:rPr>
-        <w:t>${</w:t>
-      </w:r>
-      <w:r>
-        <w:rPr>
-          <w:rFonts w:ascii="Verdana" w:hAnsi="Verdana" w:cs="Segoe UI"/>
-          <w:sz w:val="22"/>
-          <w:szCs w:val="22"/>
-        </w:rPr>
-        <w:t>YEAR</w:t>
+          <w:b/>
+          <w:bCs/>
+          <w:sz w:val="22"/>
+          <w:szCs w:val="22"/>
+        </w:rPr>
+        <w:t>${NOME_LOCADOR}</w:t>
       </w:r>
       <w:bookmarkStart w:id="0" w:name="_GoBack"/>
       <w:bookmarkEnd w:id="0"/>
       <w:r>
         <w:rPr>
-          <w:rFonts w:ascii="Verdana" w:hAnsi="Verdana" w:cs="Segoe UI"/>
-          <w:sz w:val="22"/>
-          <w:szCs w:val="22"/>
-        </w:rPr>
-        <w:t>}</w:t>
-      </w:r>
-      <w:r>
-        <w:rPr>
           <w:rFonts w:ascii="Verdana" w:hAnsi="Verdana"/>
           <w:sz w:val="22"/>
           <w:szCs w:val="22"/>
         </w:rPr>
         <w:t>.</w:t>
-      </w:r>
-    </w:p>
-    <w:p>
-      <w:pPr>
-        <w:rPr>
-          <w:rFonts w:ascii="Verdana" w:hAnsi="Verdana"/>
-          <w:sz w:val="22"/>
-          <w:szCs w:val="22"/>
-        </w:rPr>
-      </w:pPr>
-    </w:p>
-    <w:p>
-      <w:pPr>
-        <w:rPr>
-          <w:rFonts w:ascii="Verdana" w:hAnsi="Verdana"/>
-          <w:b/>
-          <w:sz w:val="22"/>
-          <w:szCs w:val="22"/>
-        </w:rPr>
-      </w:pPr>
-    </w:p>
-    <w:p>
-      <w:pPr>
-        <w:rPr>
-          <w:rFonts w:ascii="Verdana" w:hAnsi="Verdana"/>
-          <w:b/>
-          <w:sz w:val="22"/>
-          <w:szCs w:val="22"/>
-        </w:rPr>
-      </w:pPr>
-    </w:p>
-    <w:p>
-      <w:pPr>
-        <w:rPr>
-          <w:rFonts w:ascii="Verdana" w:hAnsi="Verdana"/>
-          <w:b/>
-          <w:sz w:val="22"/>
-          <w:szCs w:val="22"/>
-        </w:rPr>
-      </w:pPr>
-      <w:r>
-        <w:rPr>
-          <w:rFonts w:ascii="Verdana" w:hAnsi="Verdana"/>
-          <w:b/>
-          <w:sz w:val="22"/>
-          <w:szCs w:val="22"/>
-        </w:rPr>
-        <w:t>___________________</w:t>
-      </w:r>
-      <w:r>
-        <w:rPr>
-          <w:rFonts w:ascii="Verdana" w:hAnsi="Verdana"/>
-          <w:b/>
-          <w:sz w:val="22"/>
-          <w:szCs w:val="22"/>
-        </w:rPr>
-        <w:t>___</w:t>
-      </w:r>
-      <w:r>
-        <w:rPr>
-          <w:rFonts w:ascii="Verdana" w:hAnsi="Verdana"/>
-          <w:b/>
-          <w:sz w:val="22"/>
-          <w:szCs w:val="22"/>
-        </w:rPr>
-        <w:t>_</w:t>
-      </w:r>
-      <w:r>
-        <w:rPr>
-          <w:rFonts w:ascii="Verdana" w:hAnsi="Verdana"/>
-          <w:b/>
-          <w:sz w:val="22"/>
-          <w:szCs w:val="22"/>
-        </w:rPr>
-        <w:t>_______________</w:t>
-      </w:r>
-    </w:p>
-    <w:p>
-      <w:pPr>
-        <w:rPr>
-          <w:rFonts w:ascii="Verdana" w:hAnsi="Verdana"/>
-          <w:sz w:val="22"/>
-          <w:szCs w:val="22"/>
-        </w:rPr>
-      </w:pPr>
-      <w:r>
-        <w:rPr>
-          <w:rFonts w:ascii="Verdana" w:hAnsi="Verdana"/>
-          <w:sz w:val="22"/>
-          <w:szCs w:val="22"/>
-        </w:rPr>
-        <w:t>LOCADOR: LUCIANE NEGÓCIOS IMOBILIÁRIOS.</w:t>
       </w:r>
     </w:p>
     <w:p>
@@ -9647,179 +9770,49 @@
           <w:szCs w:val="22"/>
         </w:rPr>
       </w:pPr>
-      <w:r>
-        <w:rPr>
-          <w:rFonts w:ascii="Verdana" w:hAnsi="Verdana"/>
-          <w:sz w:val="22"/>
-          <w:szCs w:val="22"/>
-        </w:rPr>
-        <w:t xml:space="preserve">LOCATÁRIA: </w:t>
-      </w:r>
-      <w:proofErr w:type="spellStart"/>
-      <w:r>
-        <w:rPr>
-          <w:rFonts w:ascii="Verdana" w:hAnsi="Verdana"/>
-          <w:sz w:val="22"/>
-          <w:szCs w:val="22"/>
-        </w:rPr>
-        <w:t>xxxxxxxxxxxxxx</w:t>
-      </w:r>
-      <w:proofErr w:type="spellEnd"/>
-      <w:r>
-        <w:rPr>
-          <w:rFonts w:ascii="Verdana" w:hAnsi="Verdana"/>
-          <w:sz w:val="22"/>
-          <w:szCs w:val="22"/>
-        </w:rPr>
-        <w:t>.</w:t>
-      </w:r>
-    </w:p>
-    <w:p>
-      <w:pPr>
-        <w:rPr>
-          <w:rFonts w:ascii="Verdana" w:hAnsi="Verdana"/>
-          <w:sz w:val="22"/>
-          <w:szCs w:val="22"/>
-        </w:rPr>
-      </w:pPr>
-    </w:p>
-    <w:p>
-      <w:pPr>
-        <w:rPr>
-          <w:rFonts w:ascii="Verdana" w:hAnsi="Verdana"/>
-          <w:sz w:val="22"/>
+      <w:proofErr w:type="gramStart"/>
+      <w:r>
+        <w:rPr>
+          <w:rFonts w:ascii="Verdana" w:hAnsi="Verdana"/>
+          <w:sz w:val="22"/>
+          <w:szCs w:val="22"/>
+        </w:rPr>
+        <w:t>LOCATÁRI</w:t>
+      </w:r>
+      <w:r>
+        <w:rPr>
+          <w:rFonts w:ascii="Verdana" w:hAnsi="Verdana"/>
+          <w:sz w:val="22"/>
+          <w:szCs w:val="22"/>
+        </w:rPr>
+        <w:t>O(</w:t>
+      </w:r>
+      <w:proofErr w:type="gramEnd"/>
+      <w:r>
+        <w:rPr>
+          <w:rFonts w:ascii="Verdana" w:hAnsi="Verdana"/>
+          <w:sz w:val="22"/>
+          <w:szCs w:val="22"/>
+        </w:rPr>
+        <w:t>A)</w:t>
+      </w:r>
+      <w:r>
+        <w:rPr>
+          <w:rFonts w:ascii="Verdana" w:hAnsi="Verdana"/>
+          <w:sz w:val="22"/>
+          <w:szCs w:val="22"/>
+        </w:rPr>
+        <w:t xml:space="preserve">: </w:t>
+      </w:r>
+      <w:r>
+        <w:rPr>
+          <w:rFonts w:ascii="Verdana" w:hAnsi="Verdana"/>
+          <w:b/>
           <w:szCs w:val="22"/>
           <w:u w:val="single"/>
         </w:rPr>
-      </w:pPr>
-    </w:p>
-    <w:p>
-      <w:pPr>
-        <w:rPr>
-          <w:rFonts w:ascii="Verdana" w:hAnsi="Verdana"/>
-          <w:sz w:val="22"/>
-          <w:szCs w:val="22"/>
-          <w:u w:val="single"/>
-        </w:rPr>
-      </w:pPr>
-    </w:p>
-    <w:p>
-      <w:pPr>
-        <w:rPr>
-          <w:rFonts w:ascii="Verdana" w:hAnsi="Verdana"/>
-          <w:sz w:val="22"/>
-          <w:szCs w:val="22"/>
-        </w:rPr>
-      </w:pPr>
-      <w:r>
-        <w:rPr>
-          <w:rFonts w:ascii="Verdana" w:hAnsi="Verdana"/>
-          <w:sz w:val="22"/>
-          <w:szCs w:val="22"/>
-          <w:u w:val="single"/>
-        </w:rPr>
-        <w:tab/>
-      </w:r>
-      <w:r>
-        <w:rPr>
-          <w:rFonts w:ascii="Verdana" w:hAnsi="Verdana"/>
-          <w:sz w:val="22"/>
-          <w:szCs w:val="22"/>
-          <w:u w:val="single"/>
-        </w:rPr>
-        <w:tab/>
-      </w:r>
-      <w:r>
-        <w:rPr>
-          <w:rFonts w:ascii="Verdana" w:hAnsi="Verdana"/>
-          <w:sz w:val="22"/>
-          <w:szCs w:val="22"/>
-          <w:u w:val="single"/>
-        </w:rPr>
-        <w:tab/>
-      </w:r>
-      <w:r>
-        <w:rPr>
-          <w:rFonts w:ascii="Verdana" w:hAnsi="Verdana"/>
-          <w:sz w:val="22"/>
-          <w:szCs w:val="22"/>
-          <w:u w:val="single"/>
-        </w:rPr>
-        <w:tab/>
-      </w:r>
-      <w:r>
-        <w:rPr>
-          <w:rFonts w:ascii="Verdana" w:hAnsi="Verdana"/>
-          <w:sz w:val="22"/>
-          <w:szCs w:val="22"/>
-          <w:u w:val="single"/>
-        </w:rPr>
-        <w:tab/>
-      </w:r>
-      <w:r>
-        <w:rPr>
-          <w:rFonts w:ascii="Verdana" w:hAnsi="Verdana"/>
-          <w:sz w:val="22"/>
-          <w:szCs w:val="22"/>
-          <w:u w:val="single"/>
-        </w:rPr>
-        <w:tab/>
-      </w:r>
-      <w:r>
-        <w:rPr>
-          <w:rFonts w:ascii="Verdana" w:hAnsi="Verdana"/>
-          <w:sz w:val="22"/>
-          <w:szCs w:val="22"/>
-          <w:u w:val="single"/>
-        </w:rPr>
-        <w:tab/>
-      </w:r>
-      <w:r>
-        <w:rPr>
-          <w:rFonts w:ascii="Verdana" w:hAnsi="Verdana"/>
-          <w:sz w:val="22"/>
-          <w:szCs w:val="22"/>
-          <w:u w:val="single"/>
-        </w:rPr>
-        <w:tab/>
-        <w:t>__</w:t>
-      </w:r>
-      <w:r>
-        <w:rPr>
-          <w:rFonts w:ascii="Verdana" w:hAnsi="Verdana"/>
-          <w:sz w:val="22"/>
-          <w:szCs w:val="22"/>
-          <w:u w:val="single"/>
-        </w:rPr>
-        <w:t>_</w:t>
-      </w:r>
-    </w:p>
-    <w:p>
-      <w:pPr>
-        <w:rPr>
-          <w:rFonts w:ascii="Verdana" w:hAnsi="Verdana"/>
-          <w:sz w:val="22"/>
-          <w:szCs w:val="22"/>
-        </w:rPr>
-      </w:pPr>
-      <w:r>
-        <w:rPr>
-          <w:rFonts w:ascii="Verdana" w:hAnsi="Verdana"/>
-          <w:sz w:val="22"/>
-          <w:szCs w:val="22"/>
-        </w:rPr>
-        <w:t xml:space="preserve">LOCATÁRIA: </w:t>
-      </w:r>
-      <w:proofErr w:type="spellStart"/>
-      <w:r>
-        <w:rPr>
-          <w:rFonts w:ascii="Verdana" w:hAnsi="Verdana"/>
-          <w:sz w:val="22"/>
-          <w:szCs w:val="22"/>
-        </w:rPr>
-        <w:t>xxxxxxxxxxxxxxxxx</w:t>
-      </w:r>
-      <w:proofErr w:type="spellEnd"/>
+        <w:t>${NOME_LOCATARIO}</w:t>
+      </w:r>
       <w:r>
         <w:rPr>
           <w:rFonts w:ascii="Verdana" w:hAnsi="Verdana"/>
@@ -11751,7 +11744,7 @@
 </file>
 
 <file path=customXml/itemProps1.xml><?xml version="1.0" encoding="utf-8"?>
-<ds:datastoreItem xmlns:ds="http://schemas.openxmlformats.org/officeDocument/2006/customXml" ds:itemID="{01FF9D39-D9EF-4C67-942B-3BB89298E40E}">
+<ds:datastoreItem xmlns:ds="http://schemas.openxmlformats.org/officeDocument/2006/customXml" ds:itemID="{AB02B0E2-5DBC-4E2D-9179-7E4BC7170BF2}">
   <ds:schemaRefs>
     <ds:schemaRef ds:uri="http://schemas.openxmlformats.org/officeDocument/2006/bibliography"/>
   </ds:schemaRefs>

</xml_diff>